<commit_message>
CS50 finished 3/9, 4/9 about 50% complete as of now, will finish the rest of the week3 lecture in two hours.
</commit_message>
<xml_diff>
--- a/Introduction to Computer Science Harvard CS50.docx
+++ b/Introduction to Computer Science Harvard CS50.docx
@@ -5,7 +5,6 @@
     <w:p>
       <w:pPr>
         <w:rPr>
-          <w:rFonts w:hint="eastAsia"/>
           <w:b/>
           <w:sz w:val="28"/>
         </w:rPr>
@@ -58,7 +57,6 @@
         </w:numPr>
         <w:ind w:leftChars="0"/>
         <w:rPr>
-          <w:rFonts w:hint="eastAsia"/>
           <w:b/>
           <w:sz w:val="22"/>
         </w:rPr>
@@ -96,11 +94,6 @@
       </w:r>
     </w:p>
     <w:p>
-      <w:pPr>
-        <w:rPr>
-          <w:rFonts w:hint="eastAsia"/>
-        </w:rPr>
-      </w:pPr>
       <w:r>
         <w:t>C</w:t>
       </w:r>
@@ -111,19 +104,10 @@
         <w:t>omputer science is about problem solving</w:t>
       </w:r>
     </w:p>
-    <w:p>
-      <w:pPr>
-        <w:rPr>
-          <w:rFonts w:hint="eastAsia"/>
-        </w:rPr>
-      </w:pPr>
-    </w:p>
+    <w:p/>
     <w:p>
       <w:pPr>
         <w:ind w:firstLine="800"/>
-        <w:rPr>
-          <w:rFonts w:hint="eastAsia"/>
-        </w:rPr>
       </w:pPr>
       <w:r>
         <w:t>H</w:t>
@@ -164,11 +148,6 @@
       </w:r>
     </w:p>
     <w:p>
-      <w:pPr>
-        <w:rPr>
-          <w:rFonts w:hint="eastAsia"/>
-        </w:rPr>
-      </w:pPr>
       <w:r>
         <w:rPr>
           <w:rFonts w:hint="eastAsia"/>
@@ -189,11 +168,6 @@
       </w:r>
     </w:p>
     <w:p>
-      <w:pPr>
-        <w:rPr>
-          <w:rFonts w:hint="eastAsia"/>
-        </w:rPr>
-      </w:pPr>
       <w:r>
         <w:rPr>
           <w:rFonts w:hint="eastAsia"/>
@@ -219,19 +193,8 @@
         <w:t>bit)</w:t>
       </w:r>
     </w:p>
-    <w:p>
-      <w:pPr>
-        <w:rPr>
-          <w:rFonts w:hint="eastAsia"/>
-        </w:rPr>
-      </w:pPr>
-    </w:p>
-    <w:p>
-      <w:pPr>
-        <w:rPr>
-          <w:rFonts w:hint="eastAsia"/>
-        </w:rPr>
-      </w:pPr>
+    <w:p/>
+    <w:p>
       <w:r>
         <w:t>A</w:t>
       </w:r>
@@ -267,11 +230,6 @@
       </w:r>
     </w:p>
     <w:p>
-      <w:pPr>
-        <w:rPr>
-          <w:rFonts w:hint="eastAsia"/>
-        </w:rPr>
-      </w:pPr>
       <w:r>
         <w:t xml:space="preserve">Since </w:t>
       </w:r>
@@ -328,11 +286,6 @@
       </w:r>
     </w:p>
     <w:p>
-      <w:pPr>
-        <w:rPr>
-          <w:rFonts w:hint="eastAsia"/>
-        </w:rPr>
-      </w:pPr>
       <w:proofErr w:type="spellStart"/>
       <w:r>
         <w:t>R</w:t>
@@ -361,11 +314,6 @@
       </w:r>
     </w:p>
     <w:p>
-      <w:pPr>
-        <w:rPr>
-          <w:rFonts w:hint="eastAsia"/>
-        </w:rPr>
-      </w:pPr>
       <w:r>
         <w:t>A</w:t>
       </w:r>
@@ -405,11 +353,6 @@
       </w:r>
     </w:p>
     <w:p>
-      <w:pPr>
-        <w:rPr>
-          <w:rFonts w:hint="eastAsia"/>
-        </w:rPr>
-      </w:pPr>
       <w:r>
         <w:t>A</w:t>
       </w:r>
@@ -437,9 +380,6 @@
     <w:p>
       <w:pPr>
         <w:spacing w:line="240" w:lineRule="auto"/>
-        <w:rPr>
-          <w:rFonts w:hint="eastAsia"/>
-        </w:rPr>
       </w:pPr>
       <w:r>
         <w:t>V</w:t>
@@ -463,17 +403,11 @@
     <w:p>
       <w:pPr>
         <w:spacing w:line="240" w:lineRule="auto"/>
-        <w:rPr>
-          <w:rFonts w:hint="eastAsia"/>
-        </w:rPr>
       </w:pPr>
     </w:p>
     <w:p>
       <w:pPr>
         <w:spacing w:line="240" w:lineRule="auto"/>
-        <w:rPr>
-          <w:rFonts w:hint="eastAsia"/>
-        </w:rPr>
       </w:pPr>
       <w:r>
         <w:t>I</w:t>
@@ -488,9 +422,6 @@
     <w:p>
       <w:pPr>
         <w:spacing w:line="240" w:lineRule="auto"/>
-        <w:rPr>
-          <w:rFonts w:hint="eastAsia"/>
-        </w:rPr>
       </w:pPr>
       <w:r>
         <w:t>P</w:t>
@@ -514,9 +445,6 @@
     <w:p>
       <w:pPr>
         <w:spacing w:line="240" w:lineRule="auto"/>
-        <w:rPr>
-          <w:rFonts w:hint="eastAsia"/>
-        </w:rPr>
       </w:pPr>
       <w:r>
         <w:rPr>
@@ -539,7 +467,7 @@
                     <pic:cNvPicPr/>
                   </pic:nvPicPr>
                   <pic:blipFill>
-                    <a:blip r:embed="rId6"/>
+                    <a:blip r:embed="rId8"/>
                     <a:stretch>
                       <a:fillRect/>
                     </a:stretch>
@@ -598,9 +526,6 @@
     <w:p>
       <w:pPr>
         <w:spacing w:line="240" w:lineRule="auto"/>
-        <w:rPr>
-          <w:rFonts w:hint="eastAsia"/>
-        </w:rPr>
       </w:pPr>
       <w:r>
         <w:t>G</w:t>
@@ -652,9 +577,6 @@
     <w:p>
       <w:pPr>
         <w:spacing w:line="240" w:lineRule="auto"/>
-        <w:rPr>
-          <w:rFonts w:hint="eastAsia"/>
-        </w:rPr>
       </w:pPr>
     </w:p>
     <w:p>
@@ -667,7 +589,6 @@
         <w:spacing w:line="240" w:lineRule="auto"/>
         <w:ind w:leftChars="0"/>
         <w:rPr>
-          <w:rFonts w:hint="eastAsia"/>
           <w:b/>
         </w:rPr>
       </w:pPr>
@@ -689,17 +610,11 @@
     <w:p>
       <w:pPr>
         <w:spacing w:line="240" w:lineRule="auto"/>
-        <w:rPr>
-          <w:rFonts w:hint="eastAsia"/>
-        </w:rPr>
       </w:pPr>
     </w:p>
     <w:p>
       <w:pPr>
         <w:spacing w:line="240" w:lineRule="auto"/>
-        <w:rPr>
-          <w:rFonts w:hint="eastAsia"/>
-        </w:rPr>
       </w:pPr>
       <w:r>
         <w:t xml:space="preserve">Now a day, computers are performing billions of things in a second gigahertz </w:t>
@@ -731,17 +646,11 @@
     <w:p>
       <w:pPr>
         <w:spacing w:line="240" w:lineRule="auto"/>
-        <w:rPr>
-          <w:rFonts w:hint="eastAsia"/>
-        </w:rPr>
       </w:pPr>
     </w:p>
     <w:p>
       <w:pPr>
         <w:spacing w:line="240" w:lineRule="auto"/>
-        <w:rPr>
-          <w:rFonts w:hint="eastAsia"/>
-        </w:rPr>
       </w:pPr>
       <w:r>
         <w:t>I</w:t>
@@ -786,173 +695,1569 @@
       <w:pPr>
         <w:spacing w:line="240" w:lineRule="auto"/>
         <w:ind w:firstLineChars="350" w:firstLine="700"/>
-        <w:rPr>
-          <w:rFonts w:hint="eastAsia"/>
-        </w:rPr>
       </w:pPr>
       <w:r>
         <w:rPr>
           <w:rFonts w:hint="eastAsia"/>
         </w:rPr>
         <w:t xml:space="preserve">   Compiler</w:t>
+      </w:r>
+    </w:p>
+    <w:p>
+      <w:pPr>
+        <w:spacing w:line="240" w:lineRule="auto"/>
+      </w:pPr>
+      <w:r>
+        <w:t>O</w:t>
+      </w:r>
+      <w:r>
+        <w:rPr>
+          <w:rFonts w:hint="eastAsia"/>
+        </w:rPr>
+        <w:t xml:space="preserve">utput | </w:t>
+      </w:r>
+      <w:r>
+        <w:t>M</w:t>
+      </w:r>
+      <w:r>
+        <w:rPr>
+          <w:rFonts w:hint="eastAsia"/>
+        </w:rPr>
+        <w:t xml:space="preserve">achine code </w:t>
+      </w:r>
+      <w:r>
+        <w:t>–</w:t>
+      </w:r>
+      <w:r>
+        <w:rPr>
+          <w:rFonts w:hint="eastAsia"/>
+        </w:rPr>
+        <w:t xml:space="preserve"> 0 and 1s</w:t>
+      </w:r>
+    </w:p>
+    <w:p>
+      <w:pPr>
+        <w:spacing w:line="240" w:lineRule="auto"/>
+      </w:pPr>
+      <w:r>
+        <w:t>R</w:t>
+      </w:r>
+      <w:r>
+        <w:rPr>
+          <w:rFonts w:hint="eastAsia"/>
+        </w:rPr>
+        <w:t xml:space="preserve">am </w:t>
+      </w:r>
+      <w:r>
+        <w:t>–</w:t>
+      </w:r>
+      <w:r>
+        <w:rPr>
+          <w:rFonts w:hint="eastAsia"/>
+        </w:rPr>
+        <w:t xml:space="preserve"> temporary </w:t>
+      </w:r>
+      <w:proofErr w:type="gramStart"/>
+      <w:r>
+        <w:rPr>
+          <w:rFonts w:hint="eastAsia"/>
+        </w:rPr>
+        <w:t>storage,</w:t>
+      </w:r>
+      <w:proofErr w:type="gramEnd"/>
+      <w:r>
+        <w:rPr>
+          <w:rFonts w:hint="eastAsia"/>
+        </w:rPr>
+        <w:t xml:space="preserve"> has finite number of transistors which means there are finite of values that can be represented and stored accurately. </w:t>
+      </w:r>
+      <w:r>
+        <w:rPr>
+          <w:rFonts w:hint="eastAsia"/>
+        </w:rPr>
+        <w:t xml:space="preserve">For example, when you divide a number and add 50 more decimal place holders, the number that is </w:t>
+      </w:r>
+      <w:r>
+        <w:rPr>
+          <w:rFonts w:hint="eastAsia"/>
+        </w:rPr>
+        <w:t>displaced is imprecision</w:t>
+      </w:r>
+      <w:r>
+        <w:rPr>
+          <w:rFonts w:hint="eastAsia"/>
+        </w:rPr>
+        <w:t xml:space="preserve">, very micro value but still </w:t>
+      </w:r>
+      <w:r>
+        <w:rPr>
+          <w:rFonts w:hint="eastAsia"/>
+        </w:rPr>
+        <w:t>imprecision</w:t>
+      </w:r>
+      <w:r>
+        <w:rPr>
+          <w:rFonts w:hint="eastAsia"/>
+        </w:rPr>
+        <w:t xml:space="preserve">. For this reason finance displays dollars up to the thousands place, </w:t>
+      </w:r>
+      <w:r>
+        <w:t xml:space="preserve">because back in the days when this was not obvious, people made money by adding up penny values. </w:t>
+      </w:r>
+    </w:p>
+    <w:p>
+      <w:pPr>
+        <w:spacing w:line="240" w:lineRule="auto"/>
+      </w:pPr>
+    </w:p>
+    <w:p>
+      <w:pPr>
+        <w:spacing w:line="240" w:lineRule="auto"/>
+      </w:pPr>
+      <w:r>
+        <w:t>W</w:t>
+      </w:r>
+      <w:r>
+        <w:rPr>
+          <w:rFonts w:hint="eastAsia"/>
+        </w:rPr>
+        <w:t>hen value reaches it</w:t>
+      </w:r>
+      <w:r>
+        <w:t>s’</w:t>
+      </w:r>
+      <w:r>
+        <w:rPr>
+          <w:rFonts w:hint="eastAsia"/>
+        </w:rPr>
+        <w:t xml:space="preserve"> max value, it overflows and returns to the beginning. </w:t>
+      </w:r>
+    </w:p>
+    <w:p>
+      <w:pPr>
+        <w:spacing w:line="240" w:lineRule="auto"/>
+      </w:pPr>
+      <w:r>
+        <w:rPr>
+          <w:noProof/>
+        </w:rPr>
+        <w:lastRenderedPageBreak/>
+        <w:drawing>
+          <wp:inline distT="0" distB="0" distL="0" distR="0" wp14:anchorId="603417EE" wp14:editId="57BB2CED">
+            <wp:extent cx="5731510" cy="4930568"/>
+            <wp:effectExtent l="0" t="0" r="2540" b="3810"/>
+            <wp:docPr id="2" name="Picture 2"/>
+            <wp:cNvGraphicFramePr>
+              <a:graphicFrameLocks xmlns:a="http://schemas.openxmlformats.org/drawingml/2006/main" noChangeAspect="1"/>
+            </wp:cNvGraphicFramePr>
+            <a:graphic xmlns:a="http://schemas.openxmlformats.org/drawingml/2006/main">
+              <a:graphicData uri="http://schemas.openxmlformats.org/drawingml/2006/picture">
+                <pic:pic xmlns:pic="http://schemas.openxmlformats.org/drawingml/2006/picture">
+                  <pic:nvPicPr>
+                    <pic:cNvPr id="0" name=""/>
+                    <pic:cNvPicPr/>
+                  </pic:nvPicPr>
+                  <pic:blipFill>
+                    <a:blip r:embed="rId9"/>
+                    <a:stretch>
+                      <a:fillRect/>
+                    </a:stretch>
+                  </pic:blipFill>
+                  <pic:spPr>
+                    <a:xfrm>
+                      <a:off x="0" y="0"/>
+                      <a:ext cx="5731510" cy="4930568"/>
+                    </a:xfrm>
+                    <a:prstGeom prst="rect">
+                      <a:avLst/>
+                    </a:prstGeom>
+                  </pic:spPr>
+                </pic:pic>
+              </a:graphicData>
+            </a:graphic>
+          </wp:inline>
+        </w:drawing>
+      </w:r>
+    </w:p>
+    <w:p>
+      <w:pPr>
+        <w:spacing w:line="240" w:lineRule="auto"/>
+      </w:pPr>
+      <w:r>
+        <w:t>C</w:t>
+      </w:r>
+      <w:r>
+        <w:rPr>
+          <w:rFonts w:hint="eastAsia"/>
+        </w:rPr>
+        <w:t xml:space="preserve">s50 sandbox </w:t>
+      </w:r>
+    </w:p>
+    <w:p>
+      <w:pPr>
+        <w:spacing w:line="240" w:lineRule="auto"/>
+      </w:pPr>
+    </w:p>
+    <w:p>
+      <w:pPr>
+        <w:pStyle w:val="ListParagraph"/>
+        <w:numPr>
+          <w:ilvl w:val="0"/>
+          <w:numId w:val="2"/>
+        </w:numPr>
+        <w:spacing w:line="240" w:lineRule="auto"/>
+        <w:ind w:leftChars="0"/>
+        <w:rPr>
+          <w:b/>
+          <w:sz w:val="24"/>
+        </w:rPr>
+      </w:pPr>
+      <w:r>
+        <w:rPr>
+          <w:rFonts w:hint="eastAsia"/>
+          <w:b/>
+          <w:sz w:val="24"/>
+        </w:rPr>
+        <w:t>Arrays and Sorting Algorithms (week2)</w:t>
+      </w:r>
+    </w:p>
+    <w:p>
+      <w:pPr>
+        <w:spacing w:line="240" w:lineRule="auto"/>
+      </w:pPr>
+      <w:r>
+        <w:t>Preprocessing</w:t>
+      </w:r>
+      <w:r>
+        <w:rPr>
+          <w:rFonts w:hint="eastAsia"/>
+        </w:rPr>
+        <w:t xml:space="preserve"> </w:t>
+      </w:r>
+      <w:r>
+        <w:t>–</w:t>
+      </w:r>
+      <w:r>
+        <w:rPr>
+          <w:rFonts w:hint="eastAsia"/>
+        </w:rPr>
+        <w:t xml:space="preserve"> #include &lt;</w:t>
+      </w:r>
+      <w:proofErr w:type="spellStart"/>
+      <w:r>
+        <w:rPr>
+          <w:rFonts w:hint="eastAsia"/>
+        </w:rPr>
+        <w:t>stdio.h</w:t>
+      </w:r>
+      <w:proofErr w:type="spellEnd"/>
+      <w:r>
+        <w:rPr>
+          <w:rFonts w:hint="eastAsia"/>
+        </w:rPr>
+        <w:t>&gt;</w:t>
+      </w:r>
+    </w:p>
+    <w:p>
+      <w:pPr>
+        <w:spacing w:line="240" w:lineRule="auto"/>
+      </w:pPr>
+      <w:r>
+        <w:t>C</w:t>
+      </w:r>
+      <w:r>
+        <w:rPr>
+          <w:rFonts w:hint="eastAsia"/>
+        </w:rPr>
+        <w:t>ompiling - programming language converts codes to assembly language for computer to understand</w:t>
+      </w:r>
+    </w:p>
+    <w:p>
+      <w:pPr>
+        <w:spacing w:line="240" w:lineRule="auto"/>
+      </w:pPr>
+      <w:r>
+        <w:t>A</w:t>
+      </w:r>
+      <w:r>
+        <w:rPr>
+          <w:rFonts w:hint="eastAsia"/>
+        </w:rPr>
+        <w:t xml:space="preserve">ssembling </w:t>
+      </w:r>
+      <w:r>
+        <w:t>–</w:t>
+      </w:r>
+      <w:r>
+        <w:rPr>
+          <w:rFonts w:hint="eastAsia"/>
+        </w:rPr>
+        <w:t xml:space="preserve"> using assembling code and converts to </w:t>
+      </w:r>
+      <w:proofErr w:type="gramStart"/>
+      <w:r>
+        <w:rPr>
+          <w:rFonts w:hint="eastAsia"/>
+        </w:rPr>
+        <w:t>10101010100101001010s(</w:t>
+      </w:r>
+      <w:proofErr w:type="gramEnd"/>
+      <w:r>
+        <w:rPr>
+          <w:rFonts w:hint="eastAsia"/>
+        </w:rPr>
+        <w:t xml:space="preserve">machine code, object code) </w:t>
+      </w:r>
+    </w:p>
+    <w:p>
+      <w:pPr>
+        <w:spacing w:line="240" w:lineRule="auto"/>
+      </w:pPr>
+      <w:r>
+        <w:t>L</w:t>
+      </w:r>
+      <w:r>
+        <w:rPr>
+          <w:rFonts w:hint="eastAsia"/>
+        </w:rPr>
+        <w:t xml:space="preserve">inking </w:t>
+      </w:r>
+      <w:r>
+        <w:t>–</w:t>
+      </w:r>
+      <w:r>
+        <w:rPr>
+          <w:rFonts w:hint="eastAsia"/>
+        </w:rPr>
+        <w:t xml:space="preserve"> </w:t>
+      </w:r>
+      <w:r>
+        <w:rPr>
+          <w:rFonts w:hint="eastAsia"/>
+        </w:rPr>
+        <w:t xml:space="preserve">linking step links all the imported files, </w:t>
+      </w:r>
+      <w:proofErr w:type="spellStart"/>
+      <w:r>
+        <w:rPr>
+          <w:rFonts w:hint="eastAsia"/>
+        </w:rPr>
+        <w:t>stdio.h</w:t>
+      </w:r>
+      <w:proofErr w:type="spellEnd"/>
+      <w:r>
+        <w:rPr>
+          <w:rFonts w:hint="eastAsia"/>
+        </w:rPr>
+        <w:t xml:space="preserve"> + cs50.h + </w:t>
+      </w:r>
+      <w:proofErr w:type="spellStart"/>
+      <w:r>
+        <w:rPr>
+          <w:rFonts w:hint="eastAsia"/>
+        </w:rPr>
+        <w:t>yourfile.h</w:t>
+      </w:r>
+      <w:proofErr w:type="spellEnd"/>
+      <w:r>
+        <w:rPr>
+          <w:rFonts w:hint="eastAsia"/>
+        </w:rPr>
+        <w:t>.</w:t>
+      </w:r>
+    </w:p>
+    <w:p>
+      <w:pPr>
+        <w:spacing w:line="240" w:lineRule="auto"/>
+      </w:pPr>
+      <w:r>
+        <w:rPr>
+          <w:noProof/>
+        </w:rPr>
+        <w:lastRenderedPageBreak/>
+        <w:drawing>
+          <wp:inline distT="0" distB="0" distL="0" distR="0" wp14:anchorId="53174F3E" wp14:editId="1EECFEA8">
+            <wp:extent cx="5731510" cy="2928214"/>
+            <wp:effectExtent l="0" t="0" r="2540" b="5715"/>
+            <wp:docPr id="3" name="Picture 3"/>
+            <wp:cNvGraphicFramePr>
+              <a:graphicFrameLocks xmlns:a="http://schemas.openxmlformats.org/drawingml/2006/main" noChangeAspect="1"/>
+            </wp:cNvGraphicFramePr>
+            <a:graphic xmlns:a="http://schemas.openxmlformats.org/drawingml/2006/main">
+              <a:graphicData uri="http://schemas.openxmlformats.org/drawingml/2006/picture">
+                <pic:pic xmlns:pic="http://schemas.openxmlformats.org/drawingml/2006/picture">
+                  <pic:nvPicPr>
+                    <pic:cNvPr id="0" name=""/>
+                    <pic:cNvPicPr/>
+                  </pic:nvPicPr>
+                  <pic:blipFill>
+                    <a:blip r:embed="rId10"/>
+                    <a:stretch>
+                      <a:fillRect/>
+                    </a:stretch>
+                  </pic:blipFill>
+                  <pic:spPr>
+                    <a:xfrm>
+                      <a:off x="0" y="0"/>
+                      <a:ext cx="5731510" cy="2928214"/>
+                    </a:xfrm>
+                    <a:prstGeom prst="rect">
+                      <a:avLst/>
+                    </a:prstGeom>
+                  </pic:spPr>
+                </pic:pic>
+              </a:graphicData>
+            </a:graphic>
+          </wp:inline>
+        </w:drawing>
+      </w:r>
+    </w:p>
+    <w:p>
+      <w:r>
+        <w:t xml:space="preserve">These days, people call these four steps </w:t>
+      </w:r>
+      <w:r>
+        <w:rPr>
+          <w:rFonts w:hint="eastAsia"/>
+        </w:rPr>
+        <w:t xml:space="preserve">compiling to be general. </w:t>
+      </w:r>
+    </w:p>
+    <w:p/>
+    <w:p>
+      <w:r>
+        <w:t>R</w:t>
+      </w:r>
+      <w:r>
+        <w:rPr>
+          <w:rFonts w:hint="eastAsia"/>
+        </w:rPr>
+        <w:t xml:space="preserve">am, random access memory, only runs when electricity is being charged to the device. This is the place where </w:t>
+      </w:r>
+      <w:r>
+        <w:t xml:space="preserve">all the programs store memory temporary, copying the data from physical storage device and pasting it to ram. </w:t>
+      </w:r>
+      <w:r>
+        <w:rPr>
+          <w:rFonts w:hint="eastAsia"/>
+        </w:rPr>
+        <w:t xml:space="preserve">Much faster to </w:t>
+      </w:r>
+      <w:r>
+        <w:t xml:space="preserve">access file from ram than from physical storage space every time you access a file. </w:t>
+      </w:r>
+    </w:p>
+    <w:p/>
+    <w:p>
+      <w:r>
+        <w:t>Continuous</w:t>
+      </w:r>
+      <w:r>
+        <w:rPr>
+          <w:rFonts w:hint="eastAsia"/>
+        </w:rPr>
+        <w:t xml:space="preserve"> memory is represented as an array. </w:t>
+      </w:r>
+      <w:r>
+        <w:t>A</w:t>
+      </w:r>
+      <w:r>
+        <w:rPr>
+          <w:rFonts w:hint="eastAsia"/>
+        </w:rPr>
+        <w:t xml:space="preserve">rray helps design wise and helps sufficiency. </w:t>
+      </w:r>
+      <w:r>
+        <w:rPr>
+          <w:rFonts w:hint="eastAsia"/>
+        </w:rPr>
+        <w:t xml:space="preserve"> </w:t>
+      </w:r>
+    </w:p>
+    <w:p>
+      <w:r>
+        <w:rPr>
+          <w:noProof/>
+        </w:rPr>
+        <w:lastRenderedPageBreak/>
+        <w:drawing>
+          <wp:inline distT="0" distB="0" distL="0" distR="0" wp14:anchorId="480A2F4B" wp14:editId="2E25860F">
+            <wp:extent cx="5166360" cy="6355080"/>
+            <wp:effectExtent l="0" t="0" r="0" b="7620"/>
+            <wp:docPr id="4" name="Picture 4"/>
+            <wp:cNvGraphicFramePr>
+              <a:graphicFrameLocks xmlns:a="http://schemas.openxmlformats.org/drawingml/2006/main" noChangeAspect="1"/>
+            </wp:cNvGraphicFramePr>
+            <a:graphic xmlns:a="http://schemas.openxmlformats.org/drawingml/2006/main">
+              <a:graphicData uri="http://schemas.openxmlformats.org/drawingml/2006/picture">
+                <pic:pic xmlns:pic="http://schemas.openxmlformats.org/drawingml/2006/picture">
+                  <pic:nvPicPr>
+                    <pic:cNvPr id="0" name=""/>
+                    <pic:cNvPicPr/>
+                  </pic:nvPicPr>
+                  <pic:blipFill>
+                    <a:blip r:embed="rId11"/>
+                    <a:stretch>
+                      <a:fillRect/>
+                    </a:stretch>
+                  </pic:blipFill>
+                  <pic:spPr>
+                    <a:xfrm>
+                      <a:off x="0" y="0"/>
+                      <a:ext cx="5166360" cy="6355080"/>
+                    </a:xfrm>
+                    <a:prstGeom prst="rect">
+                      <a:avLst/>
+                    </a:prstGeom>
+                  </pic:spPr>
+                </pic:pic>
+              </a:graphicData>
+            </a:graphic>
+          </wp:inline>
+        </w:drawing>
+      </w:r>
+    </w:p>
+    <w:p>
+      <w:r>
+        <w:t>P</w:t>
+      </w:r>
+      <w:r>
+        <w:rPr>
+          <w:rFonts w:hint="eastAsia"/>
+        </w:rPr>
+        <w:t>rinting one character at a time</w:t>
+      </w:r>
+    </w:p>
+    <w:p>
+      <w:r>
+        <w:rPr>
+          <w:noProof/>
+        </w:rPr>
+        <w:lastRenderedPageBreak/>
+        <w:drawing>
+          <wp:inline distT="0" distB="0" distL="0" distR="0" wp14:anchorId="569F9D5C" wp14:editId="4464C763">
+            <wp:extent cx="5166360" cy="6233160"/>
+            <wp:effectExtent l="0" t="0" r="0" b="0"/>
+            <wp:docPr id="5" name="Picture 5"/>
+            <wp:cNvGraphicFramePr>
+              <a:graphicFrameLocks xmlns:a="http://schemas.openxmlformats.org/drawingml/2006/main" noChangeAspect="1"/>
+            </wp:cNvGraphicFramePr>
+            <a:graphic xmlns:a="http://schemas.openxmlformats.org/drawingml/2006/main">
+              <a:graphicData uri="http://schemas.openxmlformats.org/drawingml/2006/picture">
+                <pic:pic xmlns:pic="http://schemas.openxmlformats.org/drawingml/2006/picture">
+                  <pic:nvPicPr>
+                    <pic:cNvPr id="0" name=""/>
+                    <pic:cNvPicPr/>
+                  </pic:nvPicPr>
+                  <pic:blipFill>
+                    <a:blip r:embed="rId12"/>
+                    <a:stretch>
+                      <a:fillRect/>
+                    </a:stretch>
+                  </pic:blipFill>
+                  <pic:spPr>
+                    <a:xfrm>
+                      <a:off x="0" y="0"/>
+                      <a:ext cx="5166360" cy="6233160"/>
+                    </a:xfrm>
+                    <a:prstGeom prst="rect">
+                      <a:avLst/>
+                    </a:prstGeom>
+                  </pic:spPr>
+                </pic:pic>
+              </a:graphicData>
+            </a:graphic>
+          </wp:inline>
+        </w:drawing>
+      </w:r>
+    </w:p>
+    <w:p>
+      <w:r>
+        <w:t>C</w:t>
+      </w:r>
+      <w:r>
+        <w:rPr>
+          <w:rFonts w:hint="eastAsia"/>
+        </w:rPr>
+        <w:t>apitalizing all characters</w:t>
+      </w:r>
+    </w:p>
+    <w:p>
+      <w:r>
+        <w:rPr>
+          <w:noProof/>
+        </w:rPr>
+        <w:lastRenderedPageBreak/>
+        <w:drawing>
+          <wp:inline distT="0" distB="0" distL="0" distR="0" wp14:anchorId="16353F2B" wp14:editId="13C502B4">
+            <wp:extent cx="4922520" cy="6179820"/>
+            <wp:effectExtent l="0" t="0" r="0" b="0"/>
+            <wp:docPr id="6" name="Picture 6"/>
+            <wp:cNvGraphicFramePr>
+              <a:graphicFrameLocks xmlns:a="http://schemas.openxmlformats.org/drawingml/2006/main" noChangeAspect="1"/>
+            </wp:cNvGraphicFramePr>
+            <a:graphic xmlns:a="http://schemas.openxmlformats.org/drawingml/2006/main">
+              <a:graphicData uri="http://schemas.openxmlformats.org/drawingml/2006/picture">
+                <pic:pic xmlns:pic="http://schemas.openxmlformats.org/drawingml/2006/picture">
+                  <pic:nvPicPr>
+                    <pic:cNvPr id="0" name=""/>
+                    <pic:cNvPicPr/>
+                  </pic:nvPicPr>
+                  <pic:blipFill>
+                    <a:blip r:embed="rId13"/>
+                    <a:stretch>
+                      <a:fillRect/>
+                    </a:stretch>
+                  </pic:blipFill>
+                  <pic:spPr>
+                    <a:xfrm>
+                      <a:off x="0" y="0"/>
+                      <a:ext cx="4922520" cy="6179820"/>
+                    </a:xfrm>
+                    <a:prstGeom prst="rect">
+                      <a:avLst/>
+                    </a:prstGeom>
+                  </pic:spPr>
+                </pic:pic>
+              </a:graphicData>
+            </a:graphic>
+          </wp:inline>
+        </w:drawing>
+      </w:r>
+    </w:p>
+    <w:p>
+      <w:r>
+        <w:t>P</w:t>
+      </w:r>
+      <w:r>
+        <w:rPr>
+          <w:rFonts w:hint="eastAsia"/>
+        </w:rPr>
+        <w:t xml:space="preserve">rinting </w:t>
+      </w:r>
+      <w:proofErr w:type="spellStart"/>
+      <w:proofErr w:type="gramStart"/>
+      <w:r>
+        <w:rPr>
+          <w:rFonts w:hint="eastAsia"/>
+        </w:rPr>
+        <w:t>ascii</w:t>
+      </w:r>
+      <w:proofErr w:type="spellEnd"/>
+      <w:proofErr w:type="gramEnd"/>
+      <w:r>
+        <w:rPr>
+          <w:rFonts w:hint="eastAsia"/>
+        </w:rPr>
+        <w:t xml:space="preserve"> per character</w:t>
+      </w:r>
+    </w:p>
+    <w:p>
+      <w:r>
+        <w:rPr>
+          <w:noProof/>
+        </w:rPr>
+        <w:lastRenderedPageBreak/>
+        <w:drawing>
+          <wp:inline distT="0" distB="0" distL="0" distR="0" wp14:anchorId="65F006E7" wp14:editId="4445CAD9">
+            <wp:extent cx="5303520" cy="6332220"/>
+            <wp:effectExtent l="0" t="0" r="0" b="0"/>
+            <wp:docPr id="7" name="Picture 7"/>
+            <wp:cNvGraphicFramePr>
+              <a:graphicFrameLocks xmlns:a="http://schemas.openxmlformats.org/drawingml/2006/main" noChangeAspect="1"/>
+            </wp:cNvGraphicFramePr>
+            <a:graphic xmlns:a="http://schemas.openxmlformats.org/drawingml/2006/main">
+              <a:graphicData uri="http://schemas.openxmlformats.org/drawingml/2006/picture">
+                <pic:pic xmlns:pic="http://schemas.openxmlformats.org/drawingml/2006/picture">
+                  <pic:nvPicPr>
+                    <pic:cNvPr id="0" name=""/>
+                    <pic:cNvPicPr/>
+                  </pic:nvPicPr>
+                  <pic:blipFill>
+                    <a:blip r:embed="rId14"/>
+                    <a:stretch>
+                      <a:fillRect/>
+                    </a:stretch>
+                  </pic:blipFill>
+                  <pic:spPr>
+                    <a:xfrm>
+                      <a:off x="0" y="0"/>
+                      <a:ext cx="5303520" cy="6332220"/>
+                    </a:xfrm>
+                    <a:prstGeom prst="rect">
+                      <a:avLst/>
+                    </a:prstGeom>
+                  </pic:spPr>
+                </pic:pic>
+              </a:graphicData>
+            </a:graphic>
+          </wp:inline>
+        </w:drawing>
+      </w:r>
+    </w:p>
+    <w:p>
+      <w:r>
+        <w:t>P</w:t>
+      </w:r>
+      <w:r>
+        <w:rPr>
+          <w:rFonts w:hint="eastAsia"/>
+        </w:rPr>
+        <w:t>rints typed arguments including program name and types all character of that argument</w:t>
+      </w:r>
+    </w:p>
+    <w:p>
+      <w:r>
+        <w:rPr>
+          <w:noProof/>
+        </w:rPr>
+        <w:lastRenderedPageBreak/>
+        <w:drawing>
+          <wp:inline distT="0" distB="0" distL="0" distR="0" wp14:anchorId="752DFC7E" wp14:editId="003C6C1B">
+            <wp:extent cx="5433060" cy="6156960"/>
+            <wp:effectExtent l="0" t="0" r="0" b="0"/>
+            <wp:docPr id="9" name="Picture 9"/>
+            <wp:cNvGraphicFramePr>
+              <a:graphicFrameLocks xmlns:a="http://schemas.openxmlformats.org/drawingml/2006/main" noChangeAspect="1"/>
+            </wp:cNvGraphicFramePr>
+            <a:graphic xmlns:a="http://schemas.openxmlformats.org/drawingml/2006/main">
+              <a:graphicData uri="http://schemas.openxmlformats.org/drawingml/2006/picture">
+                <pic:pic xmlns:pic="http://schemas.openxmlformats.org/drawingml/2006/picture">
+                  <pic:nvPicPr>
+                    <pic:cNvPr id="0" name=""/>
+                    <pic:cNvPicPr/>
+                  </pic:nvPicPr>
+                  <pic:blipFill>
+                    <a:blip r:embed="rId15"/>
+                    <a:stretch>
+                      <a:fillRect/>
+                    </a:stretch>
+                  </pic:blipFill>
+                  <pic:spPr>
+                    <a:xfrm>
+                      <a:off x="0" y="0"/>
+                      <a:ext cx="5433060" cy="6156960"/>
+                    </a:xfrm>
+                    <a:prstGeom prst="rect">
+                      <a:avLst/>
+                    </a:prstGeom>
+                  </pic:spPr>
+                </pic:pic>
+              </a:graphicData>
+            </a:graphic>
+          </wp:inline>
+        </w:drawing>
+      </w:r>
+    </w:p>
+    <w:p>
+      <w:r>
+        <w:t>M</w:t>
+      </w:r>
+      <w:r>
+        <w:rPr>
+          <w:rFonts w:hint="eastAsia"/>
+        </w:rPr>
+        <w:t xml:space="preserve">ain contains return key, just implicitly. </w:t>
+      </w:r>
+      <w:r>
+        <w:t>F</w:t>
+      </w:r>
+      <w:r>
+        <w:rPr>
+          <w:rFonts w:hint="eastAsia"/>
+        </w:rPr>
+        <w:t xml:space="preserve">or example, when an error occurs, a number might appear like -27, a programmer has defined the error as return -27 for that certain problem. </w:t>
+      </w:r>
+    </w:p>
+    <w:p/>
+    <w:p>
+      <w:r>
+        <w:rPr>
+          <w:rFonts w:hint="eastAsia"/>
+        </w:rPr>
+        <w:t xml:space="preserve">Bubble sort </w:t>
+      </w:r>
+      <w:r>
+        <w:t>–</w:t>
+      </w:r>
+      <w:r>
+        <w:rPr>
+          <w:rFonts w:hint="eastAsia"/>
+        </w:rPr>
+        <w:t xml:space="preserve"> repeatedly swapping the adjacent element if they are in the wrong order. </w:t>
+      </w:r>
+      <w:r>
+        <w:t>F</w:t>
+      </w:r>
+      <w:r>
+        <w:rPr>
+          <w:rFonts w:hint="eastAsia"/>
+        </w:rPr>
+        <w:t>or every turn, the searching size will decrease f</w:t>
+      </w:r>
+      <w:r>
+        <w:rPr>
+          <w:rFonts w:hint="eastAsia"/>
+        </w:rPr>
+        <w:t xml:space="preserve">rom the last place of an array. </w:t>
+      </w:r>
+    </w:p>
+    <w:p/>
+    <w:p>
+      <w:proofErr w:type="gramStart"/>
+      <w:r>
+        <w:rPr>
+          <w:rFonts w:hint="eastAsia"/>
+        </w:rPr>
+        <w:t>Select</w:t>
+      </w:r>
+      <w:r>
+        <w:rPr>
+          <w:rFonts w:hint="eastAsia"/>
+        </w:rPr>
+        <w:t>ion sort</w:t>
+      </w:r>
+      <w:r>
+        <w:rPr>
+          <w:rFonts w:hint="eastAsia"/>
+        </w:rPr>
+        <w:t xml:space="preserve"> </w:t>
+      </w:r>
+      <w:r>
+        <w:t>–</w:t>
+      </w:r>
+      <w:r>
+        <w:rPr>
+          <w:rFonts w:hint="eastAsia"/>
+        </w:rPr>
+        <w:t xml:space="preserve"> repeatedly finding the minimum element from unsorted order.</w:t>
+      </w:r>
+      <w:proofErr w:type="gramEnd"/>
+      <w:r>
+        <w:rPr>
+          <w:rFonts w:hint="eastAsia"/>
+        </w:rPr>
+        <w:t xml:space="preserve"> </w:t>
+      </w:r>
+      <w:r>
+        <w:t>F</w:t>
+      </w:r>
+      <w:r>
+        <w:rPr>
+          <w:rFonts w:hint="eastAsia"/>
+        </w:rPr>
+        <w:t xml:space="preserve">or every turn, the </w:t>
+      </w:r>
+      <w:r>
+        <w:rPr>
+          <w:rFonts w:hint="eastAsia"/>
+        </w:rPr>
+        <w:lastRenderedPageBreak/>
+        <w:t xml:space="preserve">first place of an array increases. </w:t>
+      </w:r>
+    </w:p>
+    <w:p>
+      <w:r>
+        <w:rPr>
+          <w:noProof/>
+        </w:rPr>
+        <w:drawing>
+          <wp:inline distT="0" distB="0" distL="0" distR="0" wp14:anchorId="2EC84309" wp14:editId="53C07C52">
+            <wp:extent cx="2857500" cy="1927860"/>
+            <wp:effectExtent l="0" t="0" r="0" b="0"/>
+            <wp:docPr id="10" name="Picture 10"/>
+            <wp:cNvGraphicFramePr>
+              <a:graphicFrameLocks xmlns:a="http://schemas.openxmlformats.org/drawingml/2006/main" noChangeAspect="1"/>
+            </wp:cNvGraphicFramePr>
+            <a:graphic xmlns:a="http://schemas.openxmlformats.org/drawingml/2006/main">
+              <a:graphicData uri="http://schemas.openxmlformats.org/drawingml/2006/picture">
+                <pic:pic xmlns:pic="http://schemas.openxmlformats.org/drawingml/2006/picture">
+                  <pic:nvPicPr>
+                    <pic:cNvPr id="0" name=""/>
+                    <pic:cNvPicPr/>
+                  </pic:nvPicPr>
+                  <pic:blipFill>
+                    <a:blip r:embed="rId16"/>
+                    <a:stretch>
+                      <a:fillRect/>
+                    </a:stretch>
+                  </pic:blipFill>
+                  <pic:spPr>
+                    <a:xfrm>
+                      <a:off x="0" y="0"/>
+                      <a:ext cx="2857500" cy="1927860"/>
+                    </a:xfrm>
+                    <a:prstGeom prst="rect">
+                      <a:avLst/>
+                    </a:prstGeom>
+                  </pic:spPr>
+                </pic:pic>
+              </a:graphicData>
+            </a:graphic>
+          </wp:inline>
+        </w:drawing>
+      </w:r>
+    </w:p>
+    <w:p>
+      <w:r>
+        <w:rPr>
+          <w:rFonts w:hint="eastAsia"/>
+          <w:noProof/>
+        </w:rPr>
+        <w:drawing>
+          <wp:inline distT="0" distB="0" distL="0" distR="0">
+            <wp:extent cx="4808220" cy="3817620"/>
+            <wp:effectExtent l="0" t="0" r="0" b="0"/>
+            <wp:docPr id="15" name="Picture 15"/>
+            <wp:cNvGraphicFramePr>
+              <a:graphicFrameLocks xmlns:a="http://schemas.openxmlformats.org/drawingml/2006/main" noChangeAspect="1"/>
+            </wp:cNvGraphicFramePr>
+            <a:graphic xmlns:a="http://schemas.openxmlformats.org/drawingml/2006/main">
+              <a:graphicData uri="http://schemas.openxmlformats.org/drawingml/2006/picture">
+                <pic:pic xmlns:pic="http://schemas.openxmlformats.org/drawingml/2006/picture">
+                  <pic:nvPicPr>
+                    <pic:cNvPr id="0" name="BigOPic2.png"/>
+                    <pic:cNvPicPr/>
+                  </pic:nvPicPr>
+                  <pic:blipFill>
+                    <a:blip r:embed="rId17">
+                      <a:extLst>
+                        <a:ext uri="{28A0092B-C50C-407E-A947-70E740481C1C}">
+                          <a14:useLocalDpi xmlns:a14="http://schemas.microsoft.com/office/drawing/2010/main" val="0"/>
+                        </a:ext>
+                      </a:extLst>
+                    </a:blip>
+                    <a:stretch>
+                      <a:fillRect/>
+                    </a:stretch>
+                  </pic:blipFill>
+                  <pic:spPr>
+                    <a:xfrm>
+                      <a:off x="0" y="0"/>
+                      <a:ext cx="4808220" cy="3817620"/>
+                    </a:xfrm>
+                    <a:prstGeom prst="rect">
+                      <a:avLst/>
+                    </a:prstGeom>
+                  </pic:spPr>
+                </pic:pic>
+              </a:graphicData>
+            </a:graphic>
+          </wp:inline>
+        </w:drawing>
+      </w:r>
+    </w:p>
+    <w:p>
+      <w:r>
+        <w:rPr>
+          <w:rFonts w:hint="eastAsia"/>
+        </w:rPr>
+        <w:t xml:space="preserve">Merge sort - </w:t>
+      </w:r>
+      <w:r>
+        <w:rPr>
+          <w:rFonts w:hint="eastAsia"/>
+        </w:rPr>
+        <w:t xml:space="preserve">a divide and conquer algorithm, it divides the array in two halves, and if the array is sorted, it merges with sorted arrays. </w:t>
+      </w:r>
+      <w:proofErr w:type="gramStart"/>
+      <w:r>
+        <w:rPr>
+          <w:rFonts w:hint="eastAsia"/>
+        </w:rPr>
+        <w:t>O(</w:t>
+      </w:r>
+      <w:proofErr w:type="gramEnd"/>
+      <w:r>
+        <w:rPr>
+          <w:rFonts w:hint="eastAsia"/>
+        </w:rPr>
+        <w:t>n log n)</w:t>
+      </w:r>
+    </w:p>
+    <w:p>
+      <w:r>
+        <w:t>I</w:t>
+      </w:r>
+      <w:r>
+        <w:rPr>
+          <w:rFonts w:hint="eastAsia"/>
+        </w:rPr>
+        <w:t xml:space="preserve">nsertion sort, gnome sort both have </w:t>
+      </w:r>
+      <w:proofErr w:type="gramStart"/>
+      <w:r>
+        <w:rPr>
+          <w:rFonts w:hint="eastAsia"/>
+        </w:rPr>
+        <w:t>O(</w:t>
+      </w:r>
+      <w:proofErr w:type="gramEnd"/>
+      <w:r>
+        <w:rPr>
+          <w:rFonts w:hint="eastAsia"/>
+        </w:rPr>
+        <w:t xml:space="preserve">n^2) time complexity. </w:t>
+      </w:r>
+    </w:p>
+    <w:p/>
+    <w:p>
+      <w:pPr>
+        <w:pStyle w:val="ListParagraph"/>
+        <w:ind w:leftChars="0" w:left="760"/>
+        <w:rPr>
+          <w:b/>
+          <w:sz w:val="24"/>
+        </w:rPr>
+      </w:pPr>
+    </w:p>
+    <w:p>
+      <w:pPr>
+        <w:pStyle w:val="ListParagraph"/>
+        <w:ind w:leftChars="0" w:left="760"/>
+        <w:rPr>
+          <w:b/>
+          <w:sz w:val="24"/>
+        </w:rPr>
+      </w:pPr>
+    </w:p>
+    <w:p>
+      <w:pPr>
+        <w:pStyle w:val="ListParagraph"/>
+        <w:numPr>
+          <w:ilvl w:val="0"/>
+          <w:numId w:val="2"/>
+        </w:numPr>
+        <w:ind w:leftChars="0"/>
+        <w:rPr>
+          <w:b/>
+          <w:sz w:val="24"/>
+        </w:rPr>
+      </w:pPr>
+      <w:r>
+        <w:rPr>
+          <w:b/>
+          <w:sz w:val="24"/>
+        </w:rPr>
+        <w:lastRenderedPageBreak/>
+        <w:t>Memory(week 3)</w:t>
+      </w:r>
+    </w:p>
+    <w:p>
+      <w:r>
+        <w:t xml:space="preserve">Compiling contains four steps, preprocessing, compiling, assembling and linking. </w:t>
+      </w:r>
+    </w:p>
+    <w:p>
+      <w:r>
+        <w:t xml:space="preserve">First convert a source code into required functions, like for instance in c, read </w:t>
+      </w:r>
+      <w:proofErr w:type="spellStart"/>
+      <w:r>
+        <w:t>hashtags</w:t>
+      </w:r>
+      <w:proofErr w:type="spellEnd"/>
+      <w:r>
+        <w:t xml:space="preserve"> and copy and </w:t>
+      </w:r>
+      <w:proofErr w:type="spellStart"/>
+      <w:r>
+        <w:t>past</w:t>
+      </w:r>
+      <w:proofErr w:type="spellEnd"/>
+      <w:r>
+        <w:t xml:space="preserve"> files. </w:t>
+      </w:r>
+    </w:p>
+    <w:p>
+      <w:r>
+        <w:t xml:space="preserve">Second step is compiling, convert source code into assembling codes. </w:t>
+      </w:r>
+    </w:p>
+    <w:p>
+      <w:r>
+        <w:t>Third step is assembling, converting assembling codes into machine codes, 1s and 0s.</w:t>
+      </w:r>
+    </w:p>
+    <w:p>
+      <w:r>
+        <w:t xml:space="preserve">Last, link all files into 0s and 1s. </w:t>
+      </w:r>
+    </w:p>
+    <w:p/>
+    <w:p>
+      <w:r>
+        <w:t xml:space="preserve">Programmers don’t like to be tedious all the times, instead use powerful tools to assist them when programming. From cs50 sandbox, we will now use </w:t>
+      </w:r>
+      <w:r>
+        <w:t xml:space="preserve">cs50 </w:t>
+      </w:r>
+      <w:proofErr w:type="gramStart"/>
+      <w:r>
+        <w:t>ide(</w:t>
+      </w:r>
+      <w:proofErr w:type="gramEnd"/>
+      <w:r>
+        <w:t>integrated development environment)</w:t>
+      </w:r>
+    </w:p>
+    <w:p/>
+    <w:p>
+      <w:pPr>
+        <w:rPr>
+          <w:rFonts w:hint="eastAsia"/>
+        </w:rPr>
+      </w:pPr>
+      <w:r>
+        <w:t>Terminal commands</w:t>
+      </w:r>
+    </w:p>
+    <w:p>
+      <w:r>
+        <w:rPr>
+          <w:noProof/>
+        </w:rPr>
+        <w:drawing>
+          <wp:inline distT="0" distB="0" distL="0" distR="0" wp14:anchorId="163AD879" wp14:editId="3AB4C0D0">
+            <wp:extent cx="5731510" cy="2497738"/>
+            <wp:effectExtent l="0" t="0" r="2540" b="0"/>
+            <wp:docPr id="12" name="Picture 12"/>
+            <wp:cNvGraphicFramePr>
+              <a:graphicFrameLocks xmlns:a="http://schemas.openxmlformats.org/drawingml/2006/main" noChangeAspect="1"/>
+            </wp:cNvGraphicFramePr>
+            <a:graphic xmlns:a="http://schemas.openxmlformats.org/drawingml/2006/main">
+              <a:graphicData uri="http://schemas.openxmlformats.org/drawingml/2006/picture">
+                <pic:pic xmlns:pic="http://schemas.openxmlformats.org/drawingml/2006/picture">
+                  <pic:nvPicPr>
+                    <pic:cNvPr id="0" name=""/>
+                    <pic:cNvPicPr/>
+                  </pic:nvPicPr>
+                  <pic:blipFill>
+                    <a:blip r:embed="rId18"/>
+                    <a:stretch>
+                      <a:fillRect/>
+                    </a:stretch>
+                  </pic:blipFill>
+                  <pic:spPr>
+                    <a:xfrm>
+                      <a:off x="0" y="0"/>
+                      <a:ext cx="5731510" cy="2497738"/>
+                    </a:xfrm>
+                    <a:prstGeom prst="rect">
+                      <a:avLst/>
+                    </a:prstGeom>
+                  </pic:spPr>
+                </pic:pic>
+              </a:graphicData>
+            </a:graphic>
+          </wp:inline>
+        </w:drawing>
+      </w:r>
+    </w:p>
+    <w:p>
+      <w:proofErr w:type="spellStart"/>
+      <w:r>
+        <w:t>Ls</w:t>
+      </w:r>
+      <w:proofErr w:type="spellEnd"/>
+      <w:r>
+        <w:t xml:space="preserve"> – </w:t>
+      </w:r>
+      <w:proofErr w:type="gramStart"/>
+      <w:r>
+        <w:t>shows</w:t>
+      </w:r>
+      <w:proofErr w:type="gramEnd"/>
+      <w:r>
+        <w:t xml:space="preserve"> list of files in current location</w:t>
+      </w:r>
+    </w:p>
+    <w:p>
+      <w:r>
+        <w:t xml:space="preserve">Cd </w:t>
+      </w:r>
+      <w:r>
+        <w:t>–</w:t>
+      </w:r>
+      <w:r>
+        <w:t xml:space="preserve"> </w:t>
+      </w:r>
+      <w:r>
+        <w:t xml:space="preserve">redirect current </w:t>
+      </w:r>
+      <w:proofErr w:type="gramStart"/>
+      <w:r>
+        <w:t>location(</w:t>
+      </w:r>
+      <w:proofErr w:type="gramEnd"/>
+      <w:r>
+        <w:t>cd .. for back, cd filename to go to that directory)</w:t>
+      </w:r>
+    </w:p>
+    <w:p>
+      <w:proofErr w:type="spellStart"/>
+      <w:r>
+        <w:t>Rm</w:t>
+      </w:r>
+      <w:proofErr w:type="spellEnd"/>
+      <w:r>
+        <w:t xml:space="preserve"> – to remove a file</w:t>
+      </w:r>
+    </w:p>
+    <w:p>
+      <w:proofErr w:type="spellStart"/>
+      <w:r>
+        <w:t>Mkdir</w:t>
+      </w:r>
+      <w:proofErr w:type="spellEnd"/>
+      <w:r>
+        <w:t xml:space="preserve"> – makes folder </w:t>
+      </w:r>
+    </w:p>
+    <w:p>
+      <w:proofErr w:type="spellStart"/>
+      <w:r>
+        <w:lastRenderedPageBreak/>
+        <w:t>Rmdir</w:t>
+      </w:r>
+      <w:proofErr w:type="spellEnd"/>
+      <w:r>
+        <w:t xml:space="preserve"> – removes directory</w:t>
+      </w:r>
+    </w:p>
+    <w:p>
+      <w:r>
+        <w:t>Make – creates a runnable code</w:t>
+      </w:r>
+    </w:p>
+    <w:p>
+      <w:proofErr w:type="gramStart"/>
+      <w:r>
+        <w:t>./</w:t>
+      </w:r>
+      <w:proofErr w:type="gramEnd"/>
+      <w:r>
+        <w:t xml:space="preserve"> - runs the source code</w:t>
+      </w:r>
+    </w:p>
+    <w:p>
+      <w:pPr>
+        <w:rPr>
+          <w:rFonts w:hint="eastAsia"/>
+        </w:rPr>
+      </w:pPr>
+      <w:r>
+        <w:t xml:space="preserve">Touch – creates a file </w:t>
+      </w:r>
+    </w:p>
+    <w:p>
+      <w:pPr>
+        <w:rPr>
+          <w:rFonts w:hint="eastAsia"/>
+        </w:rPr>
+      </w:pPr>
+      <w:r>
+        <w:t xml:space="preserve">Utilize the power of a debugger! </w:t>
+      </w:r>
+      <w:proofErr w:type="gramStart"/>
+      <w:r>
+        <w:t>Will save you m</w:t>
+      </w:r>
+      <w:r>
+        <w:t>inutes and hours with a problem</w:t>
+      </w:r>
+      <w:r>
+        <w:rPr>
+          <w:rFonts w:hint="eastAsia"/>
+        </w:rPr>
+        <w:t>.</w:t>
+      </w:r>
+      <w:proofErr w:type="gramEnd"/>
+    </w:p>
+    <w:p>
+      <w:pPr>
+        <w:rPr>
+          <w:rFonts w:hint="eastAsia"/>
+        </w:rPr>
+      </w:pPr>
+      <w:r>
+        <w:rPr>
+          <w:rFonts w:hint="eastAsia"/>
+        </w:rPr>
+        <w:t xml:space="preserve">String is actually an array of characters with null at the back. </w:t>
+      </w:r>
+    </w:p>
+    <w:p>
+      <w:r>
+        <w:rPr>
+          <w:noProof/>
+        </w:rPr>
+        <w:drawing>
+          <wp:anchor distT="0" distB="0" distL="114300" distR="114300" simplePos="0" relativeHeight="251658240" behindDoc="0" locked="0" layoutInCell="1" allowOverlap="1">
+            <wp:simplePos x="0" y="0"/>
+            <wp:positionH relativeFrom="column">
+              <wp:align>left</wp:align>
+            </wp:positionH>
+            <wp:positionV relativeFrom="paragraph">
+              <wp:align>top</wp:align>
+            </wp:positionV>
+            <wp:extent cx="4465320" cy="2286000"/>
+            <wp:effectExtent l="0" t="0" r="0" b="0"/>
+            <wp:wrapSquare wrapText="bothSides"/>
+            <wp:docPr id="8" name="Picture 8"/>
+            <wp:cNvGraphicFramePr>
+              <a:graphicFrameLocks xmlns:a="http://schemas.openxmlformats.org/drawingml/2006/main" noChangeAspect="1"/>
+            </wp:cNvGraphicFramePr>
+            <a:graphic xmlns:a="http://schemas.openxmlformats.org/drawingml/2006/main">
+              <a:graphicData uri="http://schemas.openxmlformats.org/drawingml/2006/picture">
+                <pic:pic xmlns:pic="http://schemas.openxmlformats.org/drawingml/2006/picture">
+                  <pic:nvPicPr>
+                    <pic:cNvPr id="0" name=""/>
+                    <pic:cNvPicPr/>
+                  </pic:nvPicPr>
+                  <pic:blipFill>
+                    <a:blip r:embed="rId19">
+                      <a:extLst>
+                        <a:ext uri="{28A0092B-C50C-407E-A947-70E740481C1C}">
+                          <a14:useLocalDpi xmlns:a14="http://schemas.microsoft.com/office/drawing/2010/main" val="0"/>
+                        </a:ext>
+                      </a:extLst>
+                    </a:blip>
+                    <a:stretch>
+                      <a:fillRect/>
+                    </a:stretch>
+                  </pic:blipFill>
+                  <pic:spPr>
+                    <a:xfrm>
+                      <a:off x="0" y="0"/>
+                      <a:ext cx="4465320" cy="2286000"/>
+                    </a:xfrm>
+                    <a:prstGeom prst="rect">
+                      <a:avLst/>
+                    </a:prstGeom>
+                  </pic:spPr>
+                </pic:pic>
+              </a:graphicData>
+            </a:graphic>
+          </wp:anchor>
+        </w:drawing>
+      </w:r>
+      <w:r>
+        <w:br w:type="textWrapping" w:clear="all"/>
+      </w:r>
+      <w:r>
+        <w:rPr>
+          <w:rFonts w:hint="eastAsia"/>
+        </w:rPr>
+        <w:t xml:space="preserve">0x0 is null! </w:t>
+      </w:r>
+      <w:r>
+        <w:t>Could be seen at debugger</w:t>
+      </w:r>
+    </w:p>
+    <w:p>
+      <w:pPr>
+        <w:rPr>
+          <w:rFonts w:hint="eastAsia"/>
+        </w:rPr>
+      </w:pPr>
+      <w:r>
+        <w:t xml:space="preserve">Data </w:t>
+      </w:r>
+      <w:r>
+        <w:rPr>
+          <w:rFonts w:hint="eastAsia"/>
+        </w:rPr>
+        <w:t xml:space="preserve">type can only receive certain size of a byte. String returns memory location. </w:t>
+      </w:r>
+    </w:p>
+    <w:p>
+      <w:pPr>
+        <w:rPr>
+          <w:rFonts w:hint="eastAsia"/>
+        </w:rPr>
+      </w:pPr>
+      <w:r>
+        <w:rPr>
+          <w:noProof/>
+        </w:rPr>
+        <w:drawing>
+          <wp:inline distT="0" distB="0" distL="0" distR="0" wp14:anchorId="70988451" wp14:editId="2BD1AB7B">
+            <wp:extent cx="2613660" cy="1440180"/>
+            <wp:effectExtent l="0" t="0" r="0" b="7620"/>
+            <wp:docPr id="11" name="Picture 11"/>
+            <wp:cNvGraphicFramePr>
+              <a:graphicFrameLocks xmlns:a="http://schemas.openxmlformats.org/drawingml/2006/main" noChangeAspect="1"/>
+            </wp:cNvGraphicFramePr>
+            <a:graphic xmlns:a="http://schemas.openxmlformats.org/drawingml/2006/main">
+              <a:graphicData uri="http://schemas.openxmlformats.org/drawingml/2006/picture">
+                <pic:pic xmlns:pic="http://schemas.openxmlformats.org/drawingml/2006/picture">
+                  <pic:nvPicPr>
+                    <pic:cNvPr id="0" name=""/>
+                    <pic:cNvPicPr/>
+                  </pic:nvPicPr>
+                  <pic:blipFill>
+                    <a:blip r:embed="rId20"/>
+                    <a:stretch>
+                      <a:fillRect/>
+                    </a:stretch>
+                  </pic:blipFill>
+                  <pic:spPr>
+                    <a:xfrm>
+                      <a:off x="0" y="0"/>
+                      <a:ext cx="2613660" cy="1440180"/>
+                    </a:xfrm>
+                    <a:prstGeom prst="rect">
+                      <a:avLst/>
+                    </a:prstGeom>
+                  </pic:spPr>
+                </pic:pic>
+              </a:graphicData>
+            </a:graphic>
+          </wp:inline>
+        </w:drawing>
+      </w:r>
+      <w:r>
+        <w:rPr>
+          <w:rFonts w:hint="eastAsia"/>
+        </w:rPr>
+        <w:t xml:space="preserve"> </w:t>
+      </w:r>
+    </w:p>
+    <w:p>
+      <w:pPr>
+        <w:rPr>
+          <w:rFonts w:hint="eastAsia"/>
+        </w:rPr>
+      </w:pPr>
+      <w:proofErr w:type="spellStart"/>
+      <w:proofErr w:type="gramStart"/>
+      <w:r>
+        <w:rPr>
+          <w:rFonts w:hint="eastAsia"/>
+        </w:rPr>
+        <w:t>brian</w:t>
+      </w:r>
+      <w:proofErr w:type="spellEnd"/>
+      <w:proofErr w:type="gramEnd"/>
+      <w:r>
+        <w:rPr>
+          <w:rFonts w:hint="eastAsia"/>
+        </w:rPr>
+        <w:t xml:space="preserve"> returns 100</w:t>
+      </w:r>
+      <w:r>
+        <w:rPr>
+          <w:rFonts w:hint="eastAsia"/>
+          <w:vertAlign w:val="superscript"/>
+        </w:rPr>
+        <w:t>th</w:t>
+      </w:r>
+      <w:r>
+        <w:rPr>
+          <w:rFonts w:hint="eastAsia"/>
+        </w:rPr>
+        <w:t xml:space="preserve"> </w:t>
+      </w:r>
+      <w:r>
+        <w:t>value</w:t>
+      </w:r>
+      <w:r>
+        <w:rPr>
+          <w:rFonts w:hint="eastAsia"/>
+        </w:rPr>
+        <w:t xml:space="preserve"> in memory while veronica returns 900</w:t>
+      </w:r>
+      <w:r>
+        <w:rPr>
+          <w:rFonts w:hint="eastAsia"/>
+          <w:vertAlign w:val="superscript"/>
+        </w:rPr>
+        <w:t>th</w:t>
+      </w:r>
+      <w:r>
+        <w:rPr>
+          <w:rFonts w:hint="eastAsia"/>
+        </w:rPr>
+        <w:t xml:space="preserve"> value in memory.</w:t>
+      </w:r>
+    </w:p>
+    <w:p>
+      <w:pPr>
+        <w:rPr>
+          <w:rFonts w:hint="eastAsia"/>
+        </w:rPr>
+      </w:pPr>
+      <w:r>
+        <w:rPr>
+          <w:rFonts w:hint="eastAsia"/>
+        </w:rPr>
+        <w:t>String is a synonym of char *. * means an address of a something to its left, char * will mean character</w:t>
+      </w:r>
+      <w:r>
+        <w:t>’</w:t>
+      </w:r>
+      <w:r>
+        <w:rPr>
+          <w:rFonts w:hint="eastAsia"/>
+        </w:rPr>
+        <w:t xml:space="preserve">s address. </w:t>
       </w:r>
       <w:bookmarkStart w:id="0" w:name="_GoBack"/>
       <w:bookmarkEnd w:id="0"/>
-    </w:p>
-    <w:p>
-      <w:pPr>
-        <w:spacing w:line="240" w:lineRule="auto"/>
-        <w:rPr>
-          <w:rFonts w:hint="eastAsia"/>
-        </w:rPr>
-      </w:pPr>
-      <w:r>
-        <w:t>O</w:t>
-      </w:r>
-      <w:r>
-        <w:rPr>
-          <w:rFonts w:hint="eastAsia"/>
-        </w:rPr>
-        <w:t xml:space="preserve">utput | </w:t>
-      </w:r>
-      <w:r>
-        <w:t>M</w:t>
-      </w:r>
-      <w:r>
-        <w:rPr>
-          <w:rFonts w:hint="eastAsia"/>
-        </w:rPr>
-        <w:t xml:space="preserve">achine code </w:t>
-      </w:r>
-      <w:r>
-        <w:t>–</w:t>
-      </w:r>
-      <w:r>
-        <w:rPr>
-          <w:rFonts w:hint="eastAsia"/>
-        </w:rPr>
-        <w:t xml:space="preserve"> 0 and 1s</w:t>
-      </w:r>
-    </w:p>
-    <w:p>
-      <w:pPr>
-        <w:spacing w:line="240" w:lineRule="auto"/>
-        <w:rPr>
-          <w:rFonts w:hint="eastAsia"/>
-        </w:rPr>
-      </w:pPr>
-      <w:r>
-        <w:t>R</w:t>
-      </w:r>
-      <w:r>
-        <w:rPr>
-          <w:rFonts w:hint="eastAsia"/>
-        </w:rPr>
-        <w:t xml:space="preserve">am </w:t>
-      </w:r>
-      <w:r>
-        <w:t>–</w:t>
-      </w:r>
-      <w:r>
-        <w:rPr>
-          <w:rFonts w:hint="eastAsia"/>
-        </w:rPr>
-        <w:t xml:space="preserve"> temporary </w:t>
-      </w:r>
-      <w:proofErr w:type="gramStart"/>
-      <w:r>
-        <w:rPr>
-          <w:rFonts w:hint="eastAsia"/>
-        </w:rPr>
-        <w:t>storage,</w:t>
-      </w:r>
-      <w:proofErr w:type="gramEnd"/>
-      <w:r>
-        <w:rPr>
-          <w:rFonts w:hint="eastAsia"/>
-        </w:rPr>
-        <w:t xml:space="preserve"> has finite number of transistors which means there are finite of values that can be represented and stored accurately. </w:t>
-      </w:r>
-      <w:r>
-        <w:rPr>
-          <w:rFonts w:hint="eastAsia"/>
-        </w:rPr>
-        <w:t xml:space="preserve">For example, when you divide a number and add 50 more decimal place holders, the number that is </w:t>
-      </w:r>
-      <w:r>
-        <w:rPr>
-          <w:rFonts w:hint="eastAsia"/>
-        </w:rPr>
-        <w:t>displaced is imprecision</w:t>
-      </w:r>
-      <w:r>
-        <w:rPr>
-          <w:rFonts w:hint="eastAsia"/>
-        </w:rPr>
-        <w:t xml:space="preserve">, very micro value but still </w:t>
-      </w:r>
-      <w:r>
-        <w:rPr>
-          <w:rFonts w:hint="eastAsia"/>
-        </w:rPr>
-        <w:t>imprecision</w:t>
-      </w:r>
-      <w:r>
-        <w:rPr>
-          <w:rFonts w:hint="eastAsia"/>
-        </w:rPr>
-        <w:t xml:space="preserve">. For this reason finance displays dollars up to the thousands place, </w:t>
-      </w:r>
-      <w:r>
-        <w:t xml:space="preserve">because back in the days when this was not obvious, people made money by adding up penny values. </w:t>
-      </w:r>
-    </w:p>
-    <w:p>
-      <w:pPr>
-        <w:spacing w:line="240" w:lineRule="auto"/>
-        <w:rPr>
-          <w:rFonts w:hint="eastAsia"/>
-        </w:rPr>
-      </w:pPr>
-    </w:p>
-    <w:p>
-      <w:pPr>
-        <w:spacing w:line="240" w:lineRule="auto"/>
-        <w:rPr>
-          <w:rFonts w:hint="eastAsia"/>
-        </w:rPr>
-      </w:pPr>
-      <w:r>
-        <w:t>W</w:t>
-      </w:r>
-      <w:r>
-        <w:rPr>
-          <w:rFonts w:hint="eastAsia"/>
-        </w:rPr>
-        <w:t>hen value reaches it</w:t>
-      </w:r>
-      <w:r>
-        <w:t>s’</w:t>
-      </w:r>
-      <w:r>
-        <w:rPr>
-          <w:rFonts w:hint="eastAsia"/>
-        </w:rPr>
-        <w:t xml:space="preserve"> max value, it overflows and returns to the beginning. </w:t>
-      </w:r>
-    </w:p>
-    <w:p>
-      <w:pPr>
-        <w:spacing w:line="240" w:lineRule="auto"/>
-        <w:rPr>
-          <w:rFonts w:hint="eastAsia"/>
-        </w:rPr>
-      </w:pPr>
-    </w:p>
-    <w:p>
-      <w:pPr>
-        <w:spacing w:line="240" w:lineRule="auto"/>
-      </w:pPr>
+      <w:r>
+        <w:t>A</w:t>
+      </w:r>
+      <w:r>
+        <w:rPr>
+          <w:rFonts w:hint="eastAsia"/>
+        </w:rPr>
+        <w:t xml:space="preserve"> pointer is an address.</w:t>
+      </w:r>
+    </w:p>
+    <w:p>
+      <w:pPr>
+        <w:rPr>
+          <w:rFonts w:hint="eastAsia"/>
+        </w:rPr>
+      </w:pPr>
+    </w:p>
+    <w:p>
+      <w:pPr>
+        <w:rPr>
+          <w:rFonts w:hint="eastAsia"/>
+        </w:rPr>
+      </w:pPr>
+      <w:r>
+        <w:rPr>
+          <w:rFonts w:hint="eastAsia"/>
+        </w:rPr>
+        <w:t>When nothing is specified in the main function, it automatically returns 0 if it</w:t>
+      </w:r>
+      <w:r>
+        <w:t xml:space="preserve"> runs successfully. </w:t>
+      </w:r>
+    </w:p>
+    <w:p>
+      <w:r>
+        <w:lastRenderedPageBreak/>
+        <w:t>S</w:t>
+      </w:r>
+      <w:r>
+        <w:rPr>
+          <w:rFonts w:hint="eastAsia"/>
+        </w:rPr>
+        <w:t xml:space="preserve">egmentation fault means user touched memory that </w:t>
+      </w:r>
+      <w:r>
+        <w:t>user should not have. R</w:t>
+      </w:r>
+      <w:r>
+        <w:rPr>
+          <w:rFonts w:hint="eastAsia"/>
+        </w:rPr>
+        <w:t xml:space="preserve">eturning one if null like above helps to prevent memory problems. </w:t>
+      </w:r>
     </w:p>
     <w:sectPr>
       <w:pgSz w:w="11906" w:h="16838"/>
@@ -962,6 +2267,56 @@
     </w:sectPr>
   </w:body>
 </w:document>
+</file>
+
+<file path=word/endnotes.xml><?xml version="1.0" encoding="utf-8"?>
+<w:endnotes xmlns:wpc="http://schemas.microsoft.com/office/word/2010/wordprocessingCanvas" xmlns:mc="http://schemas.openxmlformats.org/markup-compatibility/2006" xmlns:o="urn:schemas-microsoft-com:office:office" xmlns:r="http://schemas.openxmlformats.org/officeDocument/2006/relationships" xmlns:m="http://schemas.openxmlformats.org/officeDocument/2006/math" xmlns:v="urn:schemas-microsoft-com:vml" xmlns:wp14="http://schemas.microsoft.com/office/word/2010/wordprocessingDrawing" xmlns:wp="http://schemas.openxmlformats.org/drawingml/2006/wordprocessingDrawing" xmlns:w10="urn:schemas-microsoft-com:office:word" xmlns:w="http://schemas.openxmlformats.org/wordprocessingml/2006/main" xmlns:w14="http://schemas.microsoft.com/office/word/2010/wordml" xmlns:wpg="http://schemas.microsoft.com/office/word/2010/wordprocessingGroup" xmlns:wpi="http://schemas.microsoft.com/office/word/2010/wordprocessingInk" xmlns:wne="http://schemas.microsoft.com/office/word/2006/wordml" xmlns:wps="http://schemas.microsoft.com/office/word/2010/wordprocessingShape" mc:Ignorable="w14 wp14">
+  <w:endnote w:type="separator" w:id="-1">
+    <w:p>
+      <w:pPr>
+        <w:spacing w:after="0" w:line="240" w:lineRule="auto"/>
+      </w:pPr>
+      <w:r>
+        <w:separator/>
+      </w:r>
+    </w:p>
+  </w:endnote>
+  <w:endnote w:type="continuationSeparator" w:id="0">
+    <w:p>
+      <w:pPr>
+        <w:spacing w:after="0" w:line="240" w:lineRule="auto"/>
+      </w:pPr>
+      <w:r>
+        <w:continuationSeparator/>
+      </w:r>
+    </w:p>
+  </w:endnote>
+</w:endnotes>
+</file>
+
+<file path=word/footnotes.xml><?xml version="1.0" encoding="utf-8"?>
+<w:footnotes xmlns:wpc="http://schemas.microsoft.com/office/word/2010/wordprocessingCanvas" xmlns:mc="http://schemas.openxmlformats.org/markup-compatibility/2006" xmlns:o="urn:schemas-microsoft-com:office:office" xmlns:r="http://schemas.openxmlformats.org/officeDocument/2006/relationships" xmlns:m="http://schemas.openxmlformats.org/officeDocument/2006/math" xmlns:v="urn:schemas-microsoft-com:vml" xmlns:wp14="http://schemas.microsoft.com/office/word/2010/wordprocessingDrawing" xmlns:wp="http://schemas.openxmlformats.org/drawingml/2006/wordprocessingDrawing" xmlns:w10="urn:schemas-microsoft-com:office:word" xmlns:w="http://schemas.openxmlformats.org/wordprocessingml/2006/main" xmlns:w14="http://schemas.microsoft.com/office/word/2010/wordml" xmlns:wpg="http://schemas.microsoft.com/office/word/2010/wordprocessingGroup" xmlns:wpi="http://schemas.microsoft.com/office/word/2010/wordprocessingInk" xmlns:wne="http://schemas.microsoft.com/office/word/2006/wordml" xmlns:wps="http://schemas.microsoft.com/office/word/2010/wordprocessingShape" mc:Ignorable="w14 wp14">
+  <w:footnote w:type="separator" w:id="-1">
+    <w:p>
+      <w:pPr>
+        <w:spacing w:after="0" w:line="240" w:lineRule="auto"/>
+      </w:pPr>
+      <w:r>
+        <w:separator/>
+      </w:r>
+    </w:p>
+  </w:footnote>
+  <w:footnote w:type="continuationSeparator" w:id="0">
+    <w:p>
+      <w:pPr>
+        <w:spacing w:after="0" w:line="240" w:lineRule="auto"/>
+      </w:pPr>
+      <w:r>
+        <w:continuationSeparator/>
+      </w:r>
+    </w:p>
+  </w:footnote>
+</w:footnotes>
 </file>
 
 <file path=word/numbering.xml><?xml version="1.0" encoding="utf-8"?>
@@ -1387,6 +2742,50 @@
       <w:szCs w:val="16"/>
     </w:rPr>
   </w:style>
+  <w:style w:type="paragraph" w:styleId="Header">
+    <w:name w:val="header"/>
+    <w:basedOn w:val="Normal"/>
+    <w:link w:val="HeaderChar"/>
+    <w:uiPriority w:val="99"/>
+    <w:unhideWhenUsed/>
+    <w:rsid w:val="00620E94"/>
+    <w:pPr>
+      <w:tabs>
+        <w:tab w:val="center" w:pos="4513"/>
+        <w:tab w:val="right" w:pos="9026"/>
+      </w:tabs>
+      <w:snapToGrid w:val="0"/>
+    </w:pPr>
+  </w:style>
+  <w:style w:type="character" w:customStyle="1" w:styleId="HeaderChar">
+    <w:name w:val="Header Char"/>
+    <w:basedOn w:val="DefaultParagraphFont"/>
+    <w:link w:val="Header"/>
+    <w:uiPriority w:val="99"/>
+    <w:rsid w:val="00620E94"/>
+  </w:style>
+  <w:style w:type="paragraph" w:styleId="Footer">
+    <w:name w:val="footer"/>
+    <w:basedOn w:val="Normal"/>
+    <w:link w:val="FooterChar"/>
+    <w:uiPriority w:val="99"/>
+    <w:unhideWhenUsed/>
+    <w:rsid w:val="00620E94"/>
+    <w:pPr>
+      <w:tabs>
+        <w:tab w:val="center" w:pos="4513"/>
+        <w:tab w:val="right" w:pos="9026"/>
+      </w:tabs>
+      <w:snapToGrid w:val="0"/>
+    </w:pPr>
+  </w:style>
+  <w:style w:type="character" w:customStyle="1" w:styleId="FooterChar">
+    <w:name w:val="Footer Char"/>
+    <w:basedOn w:val="DefaultParagraphFont"/>
+    <w:link w:val="Footer"/>
+    <w:uiPriority w:val="99"/>
+    <w:rsid w:val="00620E94"/>
+  </w:style>
 </w:styles>
 </file>
 
@@ -1623,6 +3022,50 @@
       <w:sz w:val="16"/>
       <w:szCs w:val="16"/>
     </w:rPr>
+  </w:style>
+  <w:style w:type="paragraph" w:styleId="Header">
+    <w:name w:val="header"/>
+    <w:basedOn w:val="Normal"/>
+    <w:link w:val="HeaderChar"/>
+    <w:uiPriority w:val="99"/>
+    <w:unhideWhenUsed/>
+    <w:rsid w:val="00620E94"/>
+    <w:pPr>
+      <w:tabs>
+        <w:tab w:val="center" w:pos="4513"/>
+        <w:tab w:val="right" w:pos="9026"/>
+      </w:tabs>
+      <w:snapToGrid w:val="0"/>
+    </w:pPr>
+  </w:style>
+  <w:style w:type="character" w:customStyle="1" w:styleId="HeaderChar">
+    <w:name w:val="Header Char"/>
+    <w:basedOn w:val="DefaultParagraphFont"/>
+    <w:link w:val="Header"/>
+    <w:uiPriority w:val="99"/>
+    <w:rsid w:val="00620E94"/>
+  </w:style>
+  <w:style w:type="paragraph" w:styleId="Footer">
+    <w:name w:val="footer"/>
+    <w:basedOn w:val="Normal"/>
+    <w:link w:val="FooterChar"/>
+    <w:uiPriority w:val="99"/>
+    <w:unhideWhenUsed/>
+    <w:rsid w:val="00620E94"/>
+    <w:pPr>
+      <w:tabs>
+        <w:tab w:val="center" w:pos="4513"/>
+        <w:tab w:val="right" w:pos="9026"/>
+      </w:tabs>
+      <w:snapToGrid w:val="0"/>
+    </w:pPr>
+  </w:style>
+  <w:style w:type="character" w:customStyle="1" w:styleId="FooterChar">
+    <w:name w:val="Footer Char"/>
+    <w:basedOn w:val="DefaultParagraphFont"/>
+    <w:link w:val="Footer"/>
+    <w:uiPriority w:val="99"/>
+    <w:rsid w:val="00620E94"/>
   </w:style>
 </w:styles>
 </file>

</xml_diff>

<commit_message>
CS50 5/9 finished, learned about memory and data structures
</commit_message>
<xml_diff>
--- a/Introduction to Computer Science Harvard CS50.docx
+++ b/Introduction to Computer Science Harvard CS50.docx
@@ -1803,11 +1803,6 @@
     </w:p>
     <w:p/>
     <w:p>
-      <w:pPr>
-        <w:rPr>
-          <w:rFonts w:hint="eastAsia"/>
-        </w:rPr>
-      </w:pPr>
       <w:r>
         <w:t>Terminal commands</w:t>
       </w:r>
@@ -1941,21 +1936,11 @@
       </w:r>
     </w:p>
     <w:p>
-      <w:pPr>
-        <w:rPr>
-          <w:rFonts w:hint="eastAsia"/>
-        </w:rPr>
-      </w:pPr>
       <w:r>
         <w:t xml:space="preserve">Touch – creates a file </w:t>
       </w:r>
     </w:p>
     <w:p>
-      <w:pPr>
-        <w:rPr>
-          <w:rFonts w:hint="eastAsia"/>
-        </w:rPr>
-      </w:pPr>
       <w:r>
         <w:t xml:space="preserve">Utilize the power of a debugger! </w:t>
       </w:r>
@@ -1975,11 +1960,6 @@
       <w:proofErr w:type="gramEnd"/>
     </w:p>
     <w:p>
-      <w:pPr>
-        <w:rPr>
-          <w:rFonts w:hint="eastAsia"/>
-        </w:rPr>
-      </w:pPr>
       <w:r>
         <w:rPr>
           <w:rFonts w:hint="eastAsia"/>
@@ -2056,11 +2036,6 @@
       </w:r>
     </w:p>
     <w:p>
-      <w:pPr>
-        <w:rPr>
-          <w:rFonts w:hint="eastAsia"/>
-        </w:rPr>
-      </w:pPr>
       <w:r>
         <w:t xml:space="preserve">Data </w:t>
       </w:r>
@@ -2072,11 +2047,6 @@
       </w:r>
     </w:p>
     <w:p>
-      <w:pPr>
-        <w:rPr>
-          <w:rFonts w:hint="eastAsia"/>
-        </w:rPr>
-      </w:pPr>
       <w:r>
         <w:rPr>
           <w:noProof/>
@@ -2125,11 +2095,6 @@
       </w:r>
     </w:p>
     <w:p>
-      <w:pPr>
-        <w:rPr>
-          <w:rFonts w:hint="eastAsia"/>
-        </w:rPr>
-      </w:pPr>
       <w:proofErr w:type="spellStart"/>
       <w:proofErr w:type="gramStart"/>
       <w:r>
@@ -2183,11 +2148,6 @@
       </w:r>
     </w:p>
     <w:p>
-      <w:pPr>
-        <w:rPr>
-          <w:rFonts w:hint="eastAsia"/>
-        </w:rPr>
-      </w:pPr>
       <w:r>
         <w:rPr>
           <w:rFonts w:hint="eastAsia"/>
@@ -2202,61 +2162,1291 @@
           <w:rFonts w:hint="eastAsia"/>
         </w:rPr>
         <w:t xml:space="preserve">s address. </w:t>
+      </w:r>
+      <w:r>
+        <w:t>A</w:t>
+      </w:r>
+      <w:r>
+        <w:rPr>
+          <w:rFonts w:hint="eastAsia"/>
+        </w:rPr>
+        <w:t xml:space="preserve"> pointer is an address.</w:t>
+      </w:r>
+    </w:p>
+    <w:p/>
+    <w:p>
+      <w:r>
+        <w:rPr>
+          <w:rFonts w:hint="eastAsia"/>
+        </w:rPr>
+        <w:t>When nothing is specified in the main function, it automatically returns 0 if it</w:t>
+      </w:r>
+      <w:r>
+        <w:t xml:space="preserve"> runs successfully. </w:t>
+      </w:r>
+    </w:p>
+    <w:p>
+      <w:r>
+        <w:lastRenderedPageBreak/>
+        <w:t>S</w:t>
+      </w:r>
+      <w:r>
+        <w:rPr>
+          <w:rFonts w:hint="eastAsia"/>
+        </w:rPr>
+        <w:t xml:space="preserve">egmentation fault means user touched memory that </w:t>
+      </w:r>
+      <w:r>
+        <w:t>user should not have. R</w:t>
+      </w:r>
+      <w:r>
+        <w:rPr>
+          <w:rFonts w:hint="eastAsia"/>
+        </w:rPr>
+        <w:t xml:space="preserve">eturning one if null like above helps to prevent memory problems. </w:t>
+      </w:r>
+    </w:p>
+    <w:p>
+      <w:r>
+        <w:rPr>
+          <w:noProof/>
+        </w:rPr>
+        <w:drawing>
+          <wp:inline distT="0" distB="0" distL="0" distR="0">
+            <wp:extent cx="5417820" cy="4251960"/>
+            <wp:effectExtent l="0" t="0" r="0" b="0"/>
+            <wp:docPr id="13" name="Picture 13" descr="Image result for data type byte in c"/>
+            <wp:cNvGraphicFramePr>
+              <a:graphicFrameLocks xmlns:a="http://schemas.openxmlformats.org/drawingml/2006/main" noChangeAspect="1"/>
+            </wp:cNvGraphicFramePr>
+            <a:graphic xmlns:a="http://schemas.openxmlformats.org/drawingml/2006/main">
+              <a:graphicData uri="http://schemas.openxmlformats.org/drawingml/2006/picture">
+                <pic:pic xmlns:pic="http://schemas.openxmlformats.org/drawingml/2006/picture">
+                  <pic:nvPicPr>
+                    <pic:cNvPr id="0" name="Picture 1" descr="Image result for data type byte in c"/>
+                    <pic:cNvPicPr>
+                      <a:picLocks noChangeAspect="1" noChangeArrowheads="1"/>
+                    </pic:cNvPicPr>
+                  </pic:nvPicPr>
+                  <pic:blipFill>
+                    <a:blip r:embed="rId21">
+                      <a:extLst>
+                        <a:ext uri="{28A0092B-C50C-407E-A947-70E740481C1C}">
+                          <a14:useLocalDpi xmlns:a14="http://schemas.microsoft.com/office/drawing/2010/main" val="0"/>
+                        </a:ext>
+                      </a:extLst>
+                    </a:blip>
+                    <a:srcRect/>
+                    <a:stretch>
+                      <a:fillRect/>
+                    </a:stretch>
+                  </pic:blipFill>
+                  <pic:spPr bwMode="auto">
+                    <a:xfrm>
+                      <a:off x="0" y="0"/>
+                      <a:ext cx="5417820" cy="4251960"/>
+                    </a:xfrm>
+                    <a:prstGeom prst="rect">
+                      <a:avLst/>
+                    </a:prstGeom>
+                    <a:noFill/>
+                    <a:ln>
+                      <a:noFill/>
+                    </a:ln>
+                  </pic:spPr>
+                </pic:pic>
+              </a:graphicData>
+            </a:graphic>
+          </wp:inline>
+        </w:drawing>
+      </w:r>
+    </w:p>
+    <w:p>
+      <w:pPr>
+        <w:widowControl/>
+        <w:shd w:val="clear" w:color="auto" w:fill="FFFFFF"/>
+        <w:wordWrap/>
+        <w:autoSpaceDE/>
+        <w:autoSpaceDN/>
+        <w:spacing w:after="0" w:line="240" w:lineRule="auto"/>
+        <w:jc w:val="left"/>
+        <w:rPr>
+          <w:rFonts w:ascii="Arial" w:eastAsia="굴림" w:hAnsi="Arial" w:cs="Arial"/>
+          <w:color w:val="222222"/>
+          <w:kern w:val="0"/>
+          <w:sz w:val="24"/>
+          <w:szCs w:val="24"/>
+        </w:rPr>
+      </w:pPr>
+      <w:r>
+        <w:rPr>
+          <w:rFonts w:ascii="Arial" w:eastAsia="굴림" w:hAnsi="Arial" w:cs="Arial"/>
+          <w:b/>
+          <w:bCs/>
+          <w:color w:val="222222"/>
+          <w:kern w:val="0"/>
+          <w:sz w:val="24"/>
+          <w:szCs w:val="24"/>
+        </w:rPr>
+        <w:t>Difference</w:t>
+      </w:r>
+      <w:r>
+        <w:rPr>
+          <w:rFonts w:ascii="Arial" w:eastAsia="굴림" w:hAnsi="Arial" w:cs="Arial"/>
+          <w:color w:val="222222"/>
+          <w:kern w:val="0"/>
+          <w:sz w:val="24"/>
+          <w:szCs w:val="24"/>
+        </w:rPr>
+        <w:t> in </w:t>
+      </w:r>
+      <w:r>
+        <w:rPr>
+          <w:rFonts w:ascii="Arial" w:eastAsia="굴림" w:hAnsi="Arial" w:cs="Arial"/>
+          <w:b/>
+          <w:bCs/>
+          <w:color w:val="222222"/>
+          <w:kern w:val="0"/>
+          <w:sz w:val="24"/>
+          <w:szCs w:val="24"/>
+        </w:rPr>
+        <w:t>size</w:t>
+      </w:r>
+      <w:r>
+        <w:rPr>
+          <w:rFonts w:ascii="Arial" w:eastAsia="굴림" w:hAnsi="Arial" w:cs="Arial"/>
+          <w:color w:val="222222"/>
+          <w:kern w:val="0"/>
+          <w:sz w:val="24"/>
+          <w:szCs w:val="24"/>
+        </w:rPr>
+        <w:t> of </w:t>
+      </w:r>
+      <w:r>
+        <w:rPr>
+          <w:rFonts w:ascii="Arial" w:eastAsia="굴림" w:hAnsi="Arial" w:cs="Arial"/>
+          <w:b/>
+          <w:bCs/>
+          <w:color w:val="222222"/>
+          <w:kern w:val="0"/>
+          <w:sz w:val="24"/>
+          <w:szCs w:val="24"/>
+        </w:rPr>
+        <w:t>Char</w:t>
+      </w:r>
+      <w:r>
+        <w:rPr>
+          <w:rFonts w:ascii="Arial" w:eastAsia="굴림" w:hAnsi="Arial" w:cs="Arial"/>
+          <w:color w:val="222222"/>
+          <w:kern w:val="0"/>
+          <w:sz w:val="24"/>
+          <w:szCs w:val="24"/>
+        </w:rPr>
+        <w:t>:</w:t>
+      </w:r>
+    </w:p>
+    <w:p>
+      <w:pPr>
+        <w:widowControl/>
+        <w:shd w:val="clear" w:color="auto" w:fill="FFFFFF"/>
+        <w:wordWrap/>
+        <w:autoSpaceDE/>
+        <w:autoSpaceDN/>
+        <w:spacing w:after="0" w:line="240" w:lineRule="auto"/>
+        <w:jc w:val="left"/>
+        <w:rPr>
+          <w:rFonts w:ascii="Arial" w:eastAsia="굴림" w:hAnsi="Arial" w:cs="Arial"/>
+          <w:color w:val="222222"/>
+          <w:kern w:val="0"/>
+          <w:sz w:val="24"/>
+          <w:szCs w:val="24"/>
+        </w:rPr>
+      </w:pPr>
+    </w:p>
+    <w:p>
+      <w:pPr>
+        <w:rPr>
+          <w:rFonts w:ascii="Arial" w:eastAsia="굴림" w:hAnsi="Arial" w:cs="Arial"/>
+          <w:color w:val="222222"/>
+          <w:kern w:val="0"/>
+          <w:sz w:val="24"/>
+          <w:szCs w:val="24"/>
+          <w:shd w:val="clear" w:color="auto" w:fill="FFFFFF"/>
+        </w:rPr>
+      </w:pPr>
+      <w:r>
+        <w:rPr>
+          <w:rFonts w:ascii="Arial" w:eastAsia="굴림" w:hAnsi="Arial" w:cs="Arial"/>
+          <w:color w:val="222222"/>
+          <w:kern w:val="0"/>
+          <w:sz w:val="24"/>
+          <w:szCs w:val="24"/>
+          <w:shd w:val="clear" w:color="auto" w:fill="FFFFFF"/>
+        </w:rPr>
+        <w:t>Since </w:t>
+      </w:r>
+      <w:r>
+        <w:rPr>
+          <w:rFonts w:ascii="Arial" w:eastAsia="굴림" w:hAnsi="Arial" w:cs="Arial"/>
+          <w:b/>
+          <w:bCs/>
+          <w:color w:val="222222"/>
+          <w:kern w:val="0"/>
+          <w:sz w:val="24"/>
+          <w:szCs w:val="24"/>
+          <w:shd w:val="clear" w:color="auto" w:fill="FFFFFF"/>
+        </w:rPr>
+        <w:t>C</w:t>
+      </w:r>
+      <w:r>
+        <w:rPr>
+          <w:rFonts w:ascii="Arial" w:eastAsia="굴림" w:hAnsi="Arial" w:cs="Arial"/>
+          <w:color w:val="222222"/>
+          <w:kern w:val="0"/>
+          <w:sz w:val="24"/>
+          <w:szCs w:val="24"/>
+          <w:shd w:val="clear" w:color="auto" w:fill="FFFFFF"/>
+        </w:rPr>
+        <w:t> only supports ASCII (English), 1 </w:t>
+      </w:r>
+      <w:r>
+        <w:rPr>
+          <w:rFonts w:ascii="Arial" w:eastAsia="굴림" w:hAnsi="Arial" w:cs="Arial"/>
+          <w:b/>
+          <w:bCs/>
+          <w:color w:val="222222"/>
+          <w:kern w:val="0"/>
+          <w:sz w:val="24"/>
+          <w:szCs w:val="24"/>
+          <w:shd w:val="clear" w:color="auto" w:fill="FFFFFF"/>
+        </w:rPr>
+        <w:t>byte</w:t>
+      </w:r>
+      <w:r>
+        <w:rPr>
+          <w:rFonts w:ascii="Arial" w:eastAsia="굴림" w:hAnsi="Arial" w:cs="Arial"/>
+          <w:color w:val="222222"/>
+          <w:kern w:val="0"/>
+          <w:sz w:val="24"/>
+          <w:szCs w:val="24"/>
+          <w:shd w:val="clear" w:color="auto" w:fill="FFFFFF"/>
+        </w:rPr>
+        <w:t> is enough for </w:t>
+      </w:r>
+      <w:r>
+        <w:rPr>
+          <w:rFonts w:ascii="Arial" w:eastAsia="굴림" w:hAnsi="Arial" w:cs="Arial"/>
+          <w:b/>
+          <w:bCs/>
+          <w:color w:val="222222"/>
+          <w:kern w:val="0"/>
+          <w:sz w:val="24"/>
+          <w:szCs w:val="24"/>
+          <w:shd w:val="clear" w:color="auto" w:fill="FFFFFF"/>
+        </w:rPr>
+        <w:t>char</w:t>
+      </w:r>
+      <w:r>
+        <w:rPr>
+          <w:rFonts w:ascii="Arial" w:eastAsia="굴림" w:hAnsi="Arial" w:cs="Arial"/>
+          <w:color w:val="222222"/>
+          <w:kern w:val="0"/>
+          <w:sz w:val="24"/>
+          <w:szCs w:val="24"/>
+          <w:shd w:val="clear" w:color="auto" w:fill="FFFFFF"/>
+        </w:rPr>
+        <w:t> (256 </w:t>
+      </w:r>
+      <w:r>
+        <w:rPr>
+          <w:rFonts w:ascii="Arial" w:eastAsia="굴림" w:hAnsi="Arial" w:cs="Arial"/>
+          <w:b/>
+          <w:bCs/>
+          <w:color w:val="222222"/>
+          <w:kern w:val="0"/>
+          <w:sz w:val="24"/>
+          <w:szCs w:val="24"/>
+          <w:shd w:val="clear" w:color="auto" w:fill="FFFFFF"/>
+        </w:rPr>
+        <w:t>characters</w:t>
+      </w:r>
+      <w:r>
+        <w:rPr>
+          <w:rFonts w:ascii="Arial" w:eastAsia="굴림" w:hAnsi="Arial" w:cs="Arial"/>
+          <w:color w:val="222222"/>
+          <w:kern w:val="0"/>
+          <w:sz w:val="24"/>
+          <w:szCs w:val="24"/>
+          <w:shd w:val="clear" w:color="auto" w:fill="FFFFFF"/>
+        </w:rPr>
+        <w:t>; 0 to 255). Since </w:t>
+      </w:r>
+      <w:r>
+        <w:rPr>
+          <w:rFonts w:ascii="Arial" w:eastAsia="굴림" w:hAnsi="Arial" w:cs="Arial"/>
+          <w:b/>
+          <w:bCs/>
+          <w:color w:val="222222"/>
+          <w:kern w:val="0"/>
+          <w:sz w:val="24"/>
+          <w:szCs w:val="24"/>
+          <w:shd w:val="clear" w:color="auto" w:fill="FFFFFF"/>
+        </w:rPr>
+        <w:t>Java</w:t>
+      </w:r>
+      <w:r>
+        <w:rPr>
+          <w:rFonts w:ascii="Arial" w:eastAsia="굴림" w:hAnsi="Arial" w:cs="Arial"/>
+          <w:color w:val="222222"/>
+          <w:kern w:val="0"/>
+          <w:sz w:val="24"/>
+          <w:szCs w:val="24"/>
+          <w:shd w:val="clear" w:color="auto" w:fill="FFFFFF"/>
+        </w:rPr>
+        <w:t> supports more than 18 international languages with over 3200 </w:t>
+      </w:r>
+      <w:r>
+        <w:rPr>
+          <w:rFonts w:ascii="Arial" w:eastAsia="굴림" w:hAnsi="Arial" w:cs="Arial"/>
+          <w:b/>
+          <w:bCs/>
+          <w:color w:val="222222"/>
+          <w:kern w:val="0"/>
+          <w:sz w:val="24"/>
+          <w:szCs w:val="24"/>
+          <w:shd w:val="clear" w:color="auto" w:fill="FFFFFF"/>
+        </w:rPr>
+        <w:t>characters</w:t>
+      </w:r>
+      <w:r>
+        <w:rPr>
+          <w:rFonts w:ascii="Arial" w:eastAsia="굴림" w:hAnsi="Arial" w:cs="Arial"/>
+          <w:color w:val="222222"/>
+          <w:kern w:val="0"/>
+          <w:sz w:val="24"/>
+          <w:szCs w:val="24"/>
+          <w:shd w:val="clear" w:color="auto" w:fill="FFFFFF"/>
+        </w:rPr>
+        <w:t>, a </w:t>
+      </w:r>
+      <w:r>
+        <w:rPr>
+          <w:rFonts w:ascii="Arial" w:eastAsia="굴림" w:hAnsi="Arial" w:cs="Arial"/>
+          <w:b/>
+          <w:bCs/>
+          <w:color w:val="222222"/>
+          <w:kern w:val="0"/>
+          <w:sz w:val="24"/>
+          <w:szCs w:val="24"/>
+          <w:shd w:val="clear" w:color="auto" w:fill="FFFFFF"/>
+        </w:rPr>
+        <w:t>char</w:t>
+      </w:r>
+      <w:r>
+        <w:rPr>
+          <w:rFonts w:ascii="Arial" w:eastAsia="굴림" w:hAnsi="Arial" w:cs="Arial"/>
+          <w:color w:val="222222"/>
+          <w:kern w:val="0"/>
+          <w:sz w:val="24"/>
+          <w:szCs w:val="24"/>
+          <w:shd w:val="clear" w:color="auto" w:fill="FFFFFF"/>
+        </w:rPr>
+        <w:t> variable is assigned a space of 2 </w:t>
+      </w:r>
+      <w:r>
+        <w:rPr>
+          <w:rFonts w:ascii="Arial" w:eastAsia="굴림" w:hAnsi="Arial" w:cs="Arial"/>
+          <w:b/>
+          <w:bCs/>
+          <w:color w:val="222222"/>
+          <w:kern w:val="0"/>
+          <w:sz w:val="24"/>
+          <w:szCs w:val="24"/>
+          <w:shd w:val="clear" w:color="auto" w:fill="FFFFFF"/>
+        </w:rPr>
+        <w:t>bytes</w:t>
+      </w:r>
+      <w:r>
+        <w:rPr>
+          <w:rFonts w:ascii="Arial" w:eastAsia="굴림" w:hAnsi="Arial" w:cs="Arial"/>
+          <w:color w:val="222222"/>
+          <w:kern w:val="0"/>
+          <w:sz w:val="24"/>
+          <w:szCs w:val="24"/>
+          <w:shd w:val="clear" w:color="auto" w:fill="FFFFFF"/>
+        </w:rPr>
+        <w:t> (2^16 = 65536 </w:t>
+      </w:r>
+      <w:r>
+        <w:rPr>
+          <w:rFonts w:ascii="Arial" w:eastAsia="굴림" w:hAnsi="Arial" w:cs="Arial"/>
+          <w:b/>
+          <w:bCs/>
+          <w:color w:val="222222"/>
+          <w:kern w:val="0"/>
+          <w:sz w:val="24"/>
+          <w:szCs w:val="24"/>
+          <w:shd w:val="clear" w:color="auto" w:fill="FFFFFF"/>
+        </w:rPr>
+        <w:t>characters</w:t>
+      </w:r>
+      <w:r>
+        <w:rPr>
+          <w:rFonts w:ascii="Arial" w:eastAsia="굴림" w:hAnsi="Arial" w:cs="Arial"/>
+          <w:color w:val="222222"/>
+          <w:kern w:val="0"/>
+          <w:sz w:val="24"/>
+          <w:szCs w:val="24"/>
+          <w:shd w:val="clear" w:color="auto" w:fill="FFFFFF"/>
+        </w:rPr>
+        <w:t>).</w:t>
+      </w:r>
+      <w:r>
+        <w:rPr>
+          <w:rFonts w:ascii="Arial" w:eastAsia="굴림" w:hAnsi="Arial" w:cs="Arial" w:hint="eastAsia"/>
+          <w:color w:val="222222"/>
+          <w:kern w:val="0"/>
+          <w:sz w:val="24"/>
+          <w:szCs w:val="24"/>
+          <w:shd w:val="clear" w:color="auto" w:fill="FFFFFF"/>
+        </w:rPr>
+        <w:t xml:space="preserve"> 1:08:40</w:t>
+      </w:r>
+    </w:p>
+    <w:p>
+      <w:pPr>
+        <w:rPr>
+          <w:rFonts w:ascii="Arial" w:eastAsia="굴림" w:hAnsi="Arial" w:cs="Arial"/>
+          <w:color w:val="222222"/>
+          <w:kern w:val="0"/>
+          <w:sz w:val="24"/>
+          <w:szCs w:val="24"/>
+          <w:shd w:val="clear" w:color="auto" w:fill="FFFFFF"/>
+        </w:rPr>
+      </w:pPr>
+    </w:p>
+    <w:p>
+      <w:r>
+        <w:rPr>
+          <w:noProof/>
+        </w:rPr>
+        <w:lastRenderedPageBreak/>
+        <w:drawing>
+          <wp:inline distT="0" distB="0" distL="0" distR="0" wp14:anchorId="31A51414" wp14:editId="0EABDA87">
+            <wp:extent cx="2125980" cy="3055620"/>
+            <wp:effectExtent l="0" t="0" r="7620" b="0"/>
+            <wp:docPr id="14" name="Picture 14"/>
+            <wp:cNvGraphicFramePr>
+              <a:graphicFrameLocks xmlns:a="http://schemas.openxmlformats.org/drawingml/2006/main" noChangeAspect="1"/>
+            </wp:cNvGraphicFramePr>
+            <a:graphic xmlns:a="http://schemas.openxmlformats.org/drawingml/2006/main">
+              <a:graphicData uri="http://schemas.openxmlformats.org/drawingml/2006/picture">
+                <pic:pic xmlns:pic="http://schemas.openxmlformats.org/drawingml/2006/picture">
+                  <pic:nvPicPr>
+                    <pic:cNvPr id="0" name=""/>
+                    <pic:cNvPicPr/>
+                  </pic:nvPicPr>
+                  <pic:blipFill>
+                    <a:blip r:embed="rId22"/>
+                    <a:stretch>
+                      <a:fillRect/>
+                    </a:stretch>
+                  </pic:blipFill>
+                  <pic:spPr>
+                    <a:xfrm>
+                      <a:off x="0" y="0"/>
+                      <a:ext cx="2125980" cy="3055620"/>
+                    </a:xfrm>
+                    <a:prstGeom prst="rect">
+                      <a:avLst/>
+                    </a:prstGeom>
+                  </pic:spPr>
+                </pic:pic>
+              </a:graphicData>
+            </a:graphic>
+          </wp:inline>
+        </w:drawing>
+      </w:r>
+    </w:p>
+    <w:p>
+      <w:proofErr w:type="gramStart"/>
+      <w:r>
+        <w:t>assign</w:t>
+      </w:r>
+      <w:proofErr w:type="gramEnd"/>
+      <w:r>
+        <w:t xml:space="preserve"> memory space(</w:t>
+      </w:r>
+      <w:proofErr w:type="spellStart"/>
+      <w:r>
+        <w:t>malloc</w:t>
+      </w:r>
+      <w:proofErr w:type="spellEnd"/>
+      <w:r>
+        <w:t xml:space="preserve">), heap continues to fill, assign functions and from stack it starts to fill. </w:t>
+      </w:r>
+      <w:r>
+        <w:rPr>
+          <w:rFonts w:hint="eastAsia"/>
+        </w:rPr>
+        <w:t xml:space="preserve">Since memory has a finite of space available, there will always be </w:t>
+      </w:r>
+      <w:r>
+        <w:t>possibility</w:t>
+      </w:r>
+      <w:r>
+        <w:rPr>
+          <w:rFonts w:hint="eastAsia"/>
+        </w:rPr>
+        <w:t xml:space="preserve"> of overflowing a heap, over overflowing a stack, hence the name stack overflow. </w:t>
+      </w:r>
+    </w:p>
+    <w:p>
+      <w:r>
+        <w:rPr>
+          <w:rFonts w:hint="eastAsia"/>
+        </w:rPr>
+        <w:t xml:space="preserve">Stack overflow means calling too function that it eventually overlaps heap and other memory parts that will lead to </w:t>
+      </w:r>
+      <w:r>
+        <w:t>segmentation</w:t>
+      </w:r>
+      <w:r>
+        <w:rPr>
+          <w:rFonts w:hint="eastAsia"/>
+        </w:rPr>
+        <w:t xml:space="preserve"> fault, buffer overflow. </w:t>
+      </w:r>
+    </w:p>
+    <w:p/>
+    <w:p>
+      <w:pPr>
+        <w:pStyle w:val="ListParagraph"/>
+        <w:numPr>
+          <w:ilvl w:val="0"/>
+          <w:numId w:val="2"/>
+        </w:numPr>
+        <w:ind w:leftChars="0"/>
+        <w:rPr>
+          <w:b/>
+          <w:sz w:val="24"/>
+        </w:rPr>
+      </w:pPr>
+      <w:r>
+        <w:rPr>
+          <w:rFonts w:hint="eastAsia"/>
+          <w:b/>
+          <w:sz w:val="24"/>
+        </w:rPr>
+        <w:t>Data Structures(week4)</w:t>
+      </w:r>
+    </w:p>
+    <w:p>
+      <w:r>
+        <w:rPr>
+          <w:noProof/>
+        </w:rPr>
+        <w:drawing>
+          <wp:inline distT="0" distB="0" distL="0" distR="0">
+            <wp:extent cx="5731510" cy="3150693"/>
+            <wp:effectExtent l="0" t="0" r="2540" b="0"/>
+            <wp:docPr id="16" name="Picture 16" descr="Java Data Types"/>
+            <wp:cNvGraphicFramePr>
+              <a:graphicFrameLocks xmlns:a="http://schemas.openxmlformats.org/drawingml/2006/main" noChangeAspect="1"/>
+            </wp:cNvGraphicFramePr>
+            <a:graphic xmlns:a="http://schemas.openxmlformats.org/drawingml/2006/main">
+              <a:graphicData uri="http://schemas.openxmlformats.org/drawingml/2006/picture">
+                <pic:pic xmlns:pic="http://schemas.openxmlformats.org/drawingml/2006/picture">
+                  <pic:nvPicPr>
+                    <pic:cNvPr id="0" name="Picture 1" descr="Java Data Types"/>
+                    <pic:cNvPicPr>
+                      <a:picLocks noChangeAspect="1" noChangeArrowheads="1"/>
+                    </pic:cNvPicPr>
+                  </pic:nvPicPr>
+                  <pic:blipFill>
+                    <a:blip r:embed="rId23">
+                      <a:extLst>
+                        <a:ext uri="{28A0092B-C50C-407E-A947-70E740481C1C}">
+                          <a14:useLocalDpi xmlns:a14="http://schemas.microsoft.com/office/drawing/2010/main" val="0"/>
+                        </a:ext>
+                      </a:extLst>
+                    </a:blip>
+                    <a:srcRect/>
+                    <a:stretch>
+                      <a:fillRect/>
+                    </a:stretch>
+                  </pic:blipFill>
+                  <pic:spPr bwMode="auto">
+                    <a:xfrm>
+                      <a:off x="0" y="0"/>
+                      <a:ext cx="5731510" cy="3150693"/>
+                    </a:xfrm>
+                    <a:prstGeom prst="rect">
+                      <a:avLst/>
+                    </a:prstGeom>
+                    <a:noFill/>
+                    <a:ln>
+                      <a:noFill/>
+                    </a:ln>
+                  </pic:spPr>
+                </pic:pic>
+              </a:graphicData>
+            </a:graphic>
+          </wp:inline>
+        </w:drawing>
+      </w:r>
+    </w:p>
+    <w:p>
+      <w:r>
+        <w:rPr>
+          <w:noProof/>
+        </w:rPr>
+        <w:lastRenderedPageBreak/>
+        <w:drawing>
+          <wp:inline distT="0" distB="0" distL="0" distR="0">
+            <wp:extent cx="5731510" cy="2193879"/>
+            <wp:effectExtent l="0" t="0" r="2540" b="0"/>
+            <wp:docPr id="18" name="Picture 18" descr="Image result for data types size in java"/>
+            <wp:cNvGraphicFramePr>
+              <a:graphicFrameLocks xmlns:a="http://schemas.openxmlformats.org/drawingml/2006/main" noChangeAspect="1"/>
+            </wp:cNvGraphicFramePr>
+            <a:graphic xmlns:a="http://schemas.openxmlformats.org/drawingml/2006/main">
+              <a:graphicData uri="http://schemas.openxmlformats.org/drawingml/2006/picture">
+                <pic:pic xmlns:pic="http://schemas.openxmlformats.org/drawingml/2006/picture">
+                  <pic:nvPicPr>
+                    <pic:cNvPr id="0" name="Picture 5" descr="Image result for data types size in java"/>
+                    <pic:cNvPicPr>
+                      <a:picLocks noChangeAspect="1" noChangeArrowheads="1"/>
+                    </pic:cNvPicPr>
+                  </pic:nvPicPr>
+                  <pic:blipFill>
+                    <a:blip r:embed="rId24">
+                      <a:extLst>
+                        <a:ext uri="{28A0092B-C50C-407E-A947-70E740481C1C}">
+                          <a14:useLocalDpi xmlns:a14="http://schemas.microsoft.com/office/drawing/2010/main" val="0"/>
+                        </a:ext>
+                      </a:extLst>
+                    </a:blip>
+                    <a:srcRect/>
+                    <a:stretch>
+                      <a:fillRect/>
+                    </a:stretch>
+                  </pic:blipFill>
+                  <pic:spPr bwMode="auto">
+                    <a:xfrm>
+                      <a:off x="0" y="0"/>
+                      <a:ext cx="5731510" cy="2193879"/>
+                    </a:xfrm>
+                    <a:prstGeom prst="rect">
+                      <a:avLst/>
+                    </a:prstGeom>
+                    <a:noFill/>
+                    <a:ln>
+                      <a:noFill/>
+                    </a:ln>
+                  </pic:spPr>
+                </pic:pic>
+              </a:graphicData>
+            </a:graphic>
+          </wp:inline>
+        </w:drawing>
+      </w:r>
+    </w:p>
+    <w:p/>
+    <w:p>
+      <w:r>
+        <w:rPr>
+          <w:rFonts w:hint="eastAsia"/>
+        </w:rPr>
+        <w:t>Memory allocation error</w:t>
+      </w:r>
+    </w:p>
+    <w:p>
+      <w:r>
+        <w:rPr>
+          <w:noProof/>
+        </w:rPr>
+        <w:drawing>
+          <wp:inline distT="0" distB="0" distL="0" distR="0" wp14:anchorId="1D720850" wp14:editId="3AB5B636">
+            <wp:extent cx="3604260" cy="2133600"/>
+            <wp:effectExtent l="0" t="0" r="0" b="0"/>
+            <wp:docPr id="19" name="Picture 19"/>
+            <wp:cNvGraphicFramePr>
+              <a:graphicFrameLocks xmlns:a="http://schemas.openxmlformats.org/drawingml/2006/main" noChangeAspect="1"/>
+            </wp:cNvGraphicFramePr>
+            <a:graphic xmlns:a="http://schemas.openxmlformats.org/drawingml/2006/main">
+              <a:graphicData uri="http://schemas.openxmlformats.org/drawingml/2006/picture">
+                <pic:pic xmlns:pic="http://schemas.openxmlformats.org/drawingml/2006/picture">
+                  <pic:nvPicPr>
+                    <pic:cNvPr id="0" name=""/>
+                    <pic:cNvPicPr/>
+                  </pic:nvPicPr>
+                  <pic:blipFill>
+                    <a:blip r:embed="rId25"/>
+                    <a:stretch>
+                      <a:fillRect/>
+                    </a:stretch>
+                  </pic:blipFill>
+                  <pic:spPr>
+                    <a:xfrm>
+                      <a:off x="0" y="0"/>
+                      <a:ext cx="3604260" cy="2133600"/>
+                    </a:xfrm>
+                    <a:prstGeom prst="rect">
+                      <a:avLst/>
+                    </a:prstGeom>
+                  </pic:spPr>
+                </pic:pic>
+              </a:graphicData>
+            </a:graphic>
+          </wp:inline>
+        </w:drawing>
+      </w:r>
+    </w:p>
+    <w:p>
+      <w:r>
+        <w:t>T</w:t>
+      </w:r>
+      <w:r>
+        <w:rPr>
+          <w:rFonts w:hint="eastAsia"/>
+        </w:rPr>
+        <w:t>here is no 10</w:t>
+      </w:r>
+      <w:r>
+        <w:rPr>
+          <w:rFonts w:hint="eastAsia"/>
+          <w:vertAlign w:val="superscript"/>
+        </w:rPr>
+        <w:t>th</w:t>
+      </w:r>
+      <w:r>
+        <w:rPr>
+          <w:rFonts w:hint="eastAsia"/>
+        </w:rPr>
+        <w:t xml:space="preserve"> place of </w:t>
+      </w:r>
+      <w:proofErr w:type="gramStart"/>
+      <w:r>
+        <w:rPr>
+          <w:rFonts w:hint="eastAsia"/>
+        </w:rPr>
+        <w:t>a</w:t>
+      </w:r>
+      <w:proofErr w:type="gramEnd"/>
+      <w:r>
+        <w:rPr>
+          <w:rFonts w:hint="eastAsia"/>
+        </w:rPr>
+        <w:t xml:space="preserve"> x.</w:t>
+      </w:r>
+    </w:p>
+    <w:p>
+      <w:r>
+        <w:rPr>
+          <w:noProof/>
+        </w:rPr>
+        <w:lastRenderedPageBreak/>
+        <w:drawing>
+          <wp:inline distT="0" distB="0" distL="0" distR="0" wp14:anchorId="00A19B28" wp14:editId="2C4787DF">
+            <wp:extent cx="5021580" cy="3870960"/>
+            <wp:effectExtent l="0" t="0" r="7620" b="0"/>
+            <wp:docPr id="20" name="Picture 20"/>
+            <wp:cNvGraphicFramePr>
+              <a:graphicFrameLocks xmlns:a="http://schemas.openxmlformats.org/drawingml/2006/main" noChangeAspect="1"/>
+            </wp:cNvGraphicFramePr>
+            <a:graphic xmlns:a="http://schemas.openxmlformats.org/drawingml/2006/main">
+              <a:graphicData uri="http://schemas.openxmlformats.org/drawingml/2006/picture">
+                <pic:pic xmlns:pic="http://schemas.openxmlformats.org/drawingml/2006/picture">
+                  <pic:nvPicPr>
+                    <pic:cNvPr id="0" name=""/>
+                    <pic:cNvPicPr/>
+                  </pic:nvPicPr>
+                  <pic:blipFill>
+                    <a:blip r:embed="rId26"/>
+                    <a:stretch>
+                      <a:fillRect/>
+                    </a:stretch>
+                  </pic:blipFill>
+                  <pic:spPr>
+                    <a:xfrm>
+                      <a:off x="0" y="0"/>
+                      <a:ext cx="5021580" cy="3870960"/>
+                    </a:xfrm>
+                    <a:prstGeom prst="rect">
+                      <a:avLst/>
+                    </a:prstGeom>
+                  </pic:spPr>
+                </pic:pic>
+              </a:graphicData>
+            </a:graphic>
+          </wp:inline>
+        </w:drawing>
+      </w:r>
+    </w:p>
+    <w:p>
+      <w:r>
+        <w:rPr>
+          <w:rFonts w:hint="eastAsia"/>
+        </w:rPr>
+        <w:t xml:space="preserve">Using </w:t>
+      </w:r>
+      <w:proofErr w:type="spellStart"/>
+      <w:r>
+        <w:rPr>
+          <w:rFonts w:hint="eastAsia"/>
+        </w:rPr>
+        <w:t>valgrind</w:t>
+      </w:r>
+      <w:proofErr w:type="spellEnd"/>
+      <w:r>
+        <w:rPr>
+          <w:rFonts w:hint="eastAsia"/>
+        </w:rPr>
+        <w:t xml:space="preserve">, we could see that invalid size of 4 bit was assigned </w:t>
+      </w:r>
+      <w:r>
+        <w:rPr>
+          <w:rFonts w:hint="eastAsia"/>
+        </w:rPr>
+        <w:t xml:space="preserve">starting at line 13 </w:t>
+      </w:r>
+      <w:proofErr w:type="gramStart"/>
+      <w:r>
+        <w:rPr>
+          <w:rFonts w:hint="eastAsia"/>
+        </w:rPr>
+        <w:t>function</w:t>
+      </w:r>
+      <w:proofErr w:type="gramEnd"/>
+      <w:r>
+        <w:rPr>
+          <w:rFonts w:hint="eastAsia"/>
+        </w:rPr>
+        <w:t xml:space="preserve"> down to 8</w:t>
+      </w:r>
+      <w:r>
+        <w:rPr>
+          <w:rFonts w:hint="eastAsia"/>
+          <w:vertAlign w:val="superscript"/>
+        </w:rPr>
+        <w:t>th</w:t>
+      </w:r>
+      <w:r>
+        <w:rPr>
+          <w:rFonts w:hint="eastAsia"/>
+        </w:rPr>
+        <w:t xml:space="preserve"> function, reading stack from top to bottom). 4bit is </w:t>
+      </w:r>
+      <w:proofErr w:type="spellStart"/>
+      <w:r>
+        <w:rPr>
+          <w:rFonts w:hint="eastAsia"/>
+        </w:rPr>
+        <w:t>int</w:t>
+      </w:r>
+      <w:proofErr w:type="spellEnd"/>
+      <w:r>
+        <w:rPr>
+          <w:rFonts w:hint="eastAsia"/>
+        </w:rPr>
+        <w:t xml:space="preserve"> size we assigned. </w:t>
+      </w:r>
+    </w:p>
+    <w:p>
+      <w:r>
+        <w:rPr>
+          <w:noProof/>
+        </w:rPr>
+        <w:lastRenderedPageBreak/>
+        <w:drawing>
+          <wp:inline distT="0" distB="0" distL="0" distR="0" wp14:anchorId="00CCC316" wp14:editId="16D58A2E">
+            <wp:extent cx="5135880" cy="4130040"/>
+            <wp:effectExtent l="0" t="0" r="7620" b="3810"/>
+            <wp:docPr id="21" name="Picture 21"/>
+            <wp:cNvGraphicFramePr>
+              <a:graphicFrameLocks xmlns:a="http://schemas.openxmlformats.org/drawingml/2006/main" noChangeAspect="1"/>
+            </wp:cNvGraphicFramePr>
+            <a:graphic xmlns:a="http://schemas.openxmlformats.org/drawingml/2006/main">
+              <a:graphicData uri="http://schemas.openxmlformats.org/drawingml/2006/picture">
+                <pic:pic xmlns:pic="http://schemas.openxmlformats.org/drawingml/2006/picture">
+                  <pic:nvPicPr>
+                    <pic:cNvPr id="0" name=""/>
+                    <pic:cNvPicPr/>
+                  </pic:nvPicPr>
+                  <pic:blipFill>
+                    <a:blip r:embed="rId27"/>
+                    <a:stretch>
+                      <a:fillRect/>
+                    </a:stretch>
+                  </pic:blipFill>
+                  <pic:spPr>
+                    <a:xfrm>
+                      <a:off x="0" y="0"/>
+                      <a:ext cx="5135880" cy="4130040"/>
+                    </a:xfrm>
+                    <a:prstGeom prst="rect">
+                      <a:avLst/>
+                    </a:prstGeom>
+                  </pic:spPr>
+                </pic:pic>
+              </a:graphicData>
+            </a:graphic>
+          </wp:inline>
+        </w:drawing>
+      </w:r>
+    </w:p>
+    <w:p>
+      <w:r>
+        <w:t>F</w:t>
+      </w:r>
+      <w:r>
+        <w:rPr>
+          <w:rFonts w:hint="eastAsia"/>
+        </w:rPr>
+        <w:t xml:space="preserve">ixed the issue but there is still an error stating that 40 bytes in 1 block is still at a loss. 40 bytes is the memory size we have given to </w:t>
+      </w:r>
+      <w:proofErr w:type="gramStart"/>
+      <w:r>
+        <w:rPr>
+          <w:rFonts w:hint="eastAsia"/>
+        </w:rPr>
+        <w:t>a</w:t>
+      </w:r>
+      <w:proofErr w:type="gramEnd"/>
+      <w:r>
+        <w:rPr>
+          <w:rFonts w:hint="eastAsia"/>
+        </w:rPr>
+        <w:t xml:space="preserve"> </w:t>
+      </w:r>
+      <w:proofErr w:type="spellStart"/>
+      <w:r>
+        <w:rPr>
+          <w:rFonts w:hint="eastAsia"/>
+        </w:rPr>
+        <w:t>int</w:t>
+      </w:r>
+      <w:proofErr w:type="spellEnd"/>
+      <w:r>
+        <w:rPr>
+          <w:rFonts w:hint="eastAsia"/>
+        </w:rPr>
+        <w:t xml:space="preserve"> x, 10 memory space for </w:t>
+      </w:r>
+      <w:proofErr w:type="spellStart"/>
+      <w:r>
+        <w:rPr>
+          <w:rFonts w:hint="eastAsia"/>
+        </w:rPr>
+        <w:t>int</w:t>
+      </w:r>
+      <w:proofErr w:type="spellEnd"/>
+      <w:r>
+        <w:rPr>
+          <w:rFonts w:hint="eastAsia"/>
+        </w:rPr>
+        <w:t xml:space="preserve"> which is 40 bytes. </w:t>
+      </w:r>
+      <w:r>
+        <w:t>T</w:t>
+      </w:r>
+      <w:r>
+        <w:rPr>
+          <w:rFonts w:hint="eastAsia"/>
+        </w:rPr>
+        <w:t xml:space="preserve">o fix this, we free the memory once it has been all used. </w:t>
+      </w:r>
+    </w:p>
+    <w:p>
+      <w:r>
+        <w:rPr>
+          <w:noProof/>
+        </w:rPr>
+        <w:lastRenderedPageBreak/>
+        <w:drawing>
+          <wp:inline distT="0" distB="0" distL="0" distR="0" wp14:anchorId="6CD39ECC" wp14:editId="01B38366">
+            <wp:extent cx="5105400" cy="6187440"/>
+            <wp:effectExtent l="0" t="0" r="0" b="3810"/>
+            <wp:docPr id="22" name="Picture 22"/>
+            <wp:cNvGraphicFramePr>
+              <a:graphicFrameLocks xmlns:a="http://schemas.openxmlformats.org/drawingml/2006/main" noChangeAspect="1"/>
+            </wp:cNvGraphicFramePr>
+            <a:graphic xmlns:a="http://schemas.openxmlformats.org/drawingml/2006/main">
+              <a:graphicData uri="http://schemas.openxmlformats.org/drawingml/2006/picture">
+                <pic:pic xmlns:pic="http://schemas.openxmlformats.org/drawingml/2006/picture">
+                  <pic:nvPicPr>
+                    <pic:cNvPr id="0" name=""/>
+                    <pic:cNvPicPr/>
+                  </pic:nvPicPr>
+                  <pic:blipFill>
+                    <a:blip r:embed="rId28"/>
+                    <a:stretch>
+                      <a:fillRect/>
+                    </a:stretch>
+                  </pic:blipFill>
+                  <pic:spPr>
+                    <a:xfrm>
+                      <a:off x="0" y="0"/>
+                      <a:ext cx="5105400" cy="6187440"/>
+                    </a:xfrm>
+                    <a:prstGeom prst="rect">
+                      <a:avLst/>
+                    </a:prstGeom>
+                  </pic:spPr>
+                </pic:pic>
+              </a:graphicData>
+            </a:graphic>
+          </wp:inline>
+        </w:drawing>
+      </w:r>
+    </w:p>
+    <w:p>
+      <w:proofErr w:type="spellStart"/>
+      <w:r>
+        <w:t>T</w:t>
+      </w:r>
+      <w:r>
+        <w:rPr>
+          <w:rFonts w:hint="eastAsia"/>
+        </w:rPr>
+        <w:t>adam</w:t>
+      </w:r>
+      <w:proofErr w:type="spellEnd"/>
+      <w:r>
+        <w:rPr>
+          <w:rFonts w:hint="eastAsia"/>
+        </w:rPr>
+        <w:t>!</w:t>
+      </w:r>
+    </w:p>
+    <w:p>
+      <w:r>
+        <w:t>T</w:t>
+      </w:r>
+      <w:r>
+        <w:rPr>
+          <w:rFonts w:hint="eastAsia"/>
+        </w:rPr>
+        <w:t xml:space="preserve">ext - </w:t>
+      </w:r>
+      <w:proofErr w:type="gramStart"/>
+      <w:r>
+        <w:rPr>
+          <w:rFonts w:hint="eastAsia"/>
+        </w:rPr>
+        <w:t>./</w:t>
+      </w:r>
+      <w:proofErr w:type="gramEnd"/>
+      <w:r>
+        <w:rPr>
+          <w:rFonts w:hint="eastAsia"/>
+        </w:rPr>
+        <w:t xml:space="preserve"> </w:t>
+      </w:r>
+      <w:r>
+        <w:t>machine</w:t>
+      </w:r>
+      <w:r>
+        <w:rPr>
+          <w:rFonts w:hint="eastAsia"/>
+        </w:rPr>
+        <w:t xml:space="preserve"> codes</w:t>
+      </w:r>
+    </w:p>
+    <w:p>
+      <w:r>
+        <w:t>H</w:t>
+      </w:r>
+      <w:r>
+        <w:rPr>
+          <w:rFonts w:hint="eastAsia"/>
+        </w:rPr>
+        <w:t xml:space="preserve">eap </w:t>
+      </w:r>
+      <w:r>
+        <w:t>–</w:t>
+      </w:r>
+      <w:r>
+        <w:rPr>
+          <w:rFonts w:hint="eastAsia"/>
+        </w:rPr>
+        <w:t xml:space="preserve"> </w:t>
+      </w:r>
+      <w:proofErr w:type="spellStart"/>
+      <w:r>
+        <w:rPr>
+          <w:rFonts w:hint="eastAsia"/>
+        </w:rPr>
+        <w:t>malloc</w:t>
+      </w:r>
+      <w:proofErr w:type="spellEnd"/>
+      <w:r>
+        <w:rPr>
+          <w:rFonts w:hint="eastAsia"/>
+        </w:rPr>
+        <w:t xml:space="preserve"> </w:t>
+      </w:r>
+    </w:p>
+    <w:p>
+      <w:r>
+        <w:t>S</w:t>
+      </w:r>
+      <w:r>
+        <w:rPr>
+          <w:rFonts w:hint="eastAsia"/>
+        </w:rPr>
+        <w:t xml:space="preserve">tack </w:t>
+      </w:r>
+      <w:r>
+        <w:t>–</w:t>
+      </w:r>
+      <w:r>
+        <w:rPr>
+          <w:rFonts w:hint="eastAsia"/>
+        </w:rPr>
+        <w:t xml:space="preserve"> functions </w:t>
+      </w:r>
+    </w:p>
+    <w:p>
+      <w:pPr>
+        <w:rPr>
+          <w:rFonts w:hint="eastAsia"/>
+        </w:rPr>
+      </w:pPr>
+    </w:p>
+    <w:p>
+      <w:pPr>
+        <w:rPr>
+          <w:rFonts w:hint="eastAsia"/>
+        </w:rPr>
+      </w:pPr>
+    </w:p>
+    <w:p>
+      <w:pPr>
+        <w:rPr>
+          <w:rFonts w:hint="eastAsia"/>
+        </w:rPr>
+      </w:pPr>
+      <w:proofErr w:type="spellStart"/>
+      <w:r>
+        <w:rPr>
+          <w:rFonts w:hint="eastAsia"/>
+        </w:rPr>
+        <w:lastRenderedPageBreak/>
+        <w:t>LinkedList</w:t>
+      </w:r>
+      <w:proofErr w:type="spellEnd"/>
+      <w:r>
+        <w:rPr>
+          <w:rFonts w:hint="eastAsia"/>
+        </w:rPr>
+        <w:t xml:space="preserve"> asks </w:t>
+      </w:r>
+      <w:proofErr w:type="spellStart"/>
+      <w:r>
+        <w:rPr>
+          <w:rFonts w:hint="eastAsia"/>
+        </w:rPr>
+        <w:t>malloc</w:t>
+      </w:r>
+      <w:proofErr w:type="spellEnd"/>
+      <w:r>
+        <w:rPr>
+          <w:rFonts w:hint="eastAsia"/>
+        </w:rPr>
+        <w:t xml:space="preserve"> for two spaces, one for data and one for an address.</w:t>
+      </w:r>
+    </w:p>
+    <w:p>
+      <w:pPr>
+        <w:rPr>
+          <w:rFonts w:hint="eastAsia"/>
+        </w:rPr>
+      </w:pPr>
+      <w:r>
+        <w:rPr>
+          <w:noProof/>
+        </w:rPr>
+        <w:drawing>
+          <wp:inline distT="0" distB="0" distL="0" distR="0" wp14:anchorId="2B4CAEF9" wp14:editId="5824A43A">
+            <wp:extent cx="3810000" cy="3634740"/>
+            <wp:effectExtent l="0" t="0" r="0" b="3810"/>
+            <wp:docPr id="17" name="Picture 17"/>
+            <wp:cNvGraphicFramePr>
+              <a:graphicFrameLocks xmlns:a="http://schemas.openxmlformats.org/drawingml/2006/main" noChangeAspect="1"/>
+            </wp:cNvGraphicFramePr>
+            <a:graphic xmlns:a="http://schemas.openxmlformats.org/drawingml/2006/main">
+              <a:graphicData uri="http://schemas.openxmlformats.org/drawingml/2006/picture">
+                <pic:pic xmlns:pic="http://schemas.openxmlformats.org/drawingml/2006/picture">
+                  <pic:nvPicPr>
+                    <pic:cNvPr id="0" name=""/>
+                    <pic:cNvPicPr/>
+                  </pic:nvPicPr>
+                  <pic:blipFill>
+                    <a:blip r:embed="rId29"/>
+                    <a:stretch>
+                      <a:fillRect/>
+                    </a:stretch>
+                  </pic:blipFill>
+                  <pic:spPr>
+                    <a:xfrm>
+                      <a:off x="0" y="0"/>
+                      <a:ext cx="3810000" cy="3634740"/>
+                    </a:xfrm>
+                    <a:prstGeom prst="rect">
+                      <a:avLst/>
+                    </a:prstGeom>
+                  </pic:spPr>
+                </pic:pic>
+              </a:graphicData>
+            </a:graphic>
+          </wp:inline>
+        </w:drawing>
       </w:r>
       <w:bookmarkStart w:id="0" w:name="_GoBack"/>
       <w:bookmarkEnd w:id="0"/>
-      <w:r>
-        <w:t>A</w:t>
-      </w:r>
-      <w:r>
-        <w:rPr>
-          <w:rFonts w:hint="eastAsia"/>
-        </w:rPr>
-        <w:t xml:space="preserve"> pointer is an address.</w:t>
-      </w:r>
-    </w:p>
-    <w:p>
-      <w:pPr>
-        <w:rPr>
-          <w:rFonts w:hint="eastAsia"/>
-        </w:rPr>
-      </w:pPr>
-    </w:p>
-    <w:p>
-      <w:pPr>
-        <w:rPr>
-          <w:rFonts w:hint="eastAsia"/>
-        </w:rPr>
-      </w:pPr>
-      <w:r>
-        <w:rPr>
-          <w:rFonts w:hint="eastAsia"/>
-        </w:rPr>
-        <w:t>When nothing is specified in the main function, it automatically returns 0 if it</w:t>
-      </w:r>
-      <w:r>
-        <w:t xml:space="preserve"> runs successfully. </w:t>
-      </w:r>
-    </w:p>
-    <w:p>
-      <w:r>
-        <w:lastRenderedPageBreak/>
-        <w:t>S</w:t>
-      </w:r>
-      <w:r>
-        <w:rPr>
-          <w:rFonts w:hint="eastAsia"/>
-        </w:rPr>
-        <w:t xml:space="preserve">egmentation fault means user touched memory that </w:t>
-      </w:r>
-      <w:r>
-        <w:t>user should not have. R</w:t>
-      </w:r>
-      <w:r>
-        <w:rPr>
-          <w:rFonts w:hint="eastAsia"/>
-        </w:rPr>
-        <w:t xml:space="preserve">eturning one if null like above helps to prevent memory problems. </w:t>
+    </w:p>
+    <w:p>
+      <w:r>
+        <w:rPr>
+          <w:noProof/>
+        </w:rPr>
+        <w:drawing>
+          <wp:inline distT="0" distB="0" distL="0" distR="0" wp14:anchorId="32610C54" wp14:editId="5EEA548D">
+            <wp:extent cx="3893820" cy="2164080"/>
+            <wp:effectExtent l="0" t="0" r="0" b="7620"/>
+            <wp:docPr id="23" name="Picture 23"/>
+            <wp:cNvGraphicFramePr>
+              <a:graphicFrameLocks xmlns:a="http://schemas.openxmlformats.org/drawingml/2006/main" noChangeAspect="1"/>
+            </wp:cNvGraphicFramePr>
+            <a:graphic xmlns:a="http://schemas.openxmlformats.org/drawingml/2006/main">
+              <a:graphicData uri="http://schemas.openxmlformats.org/drawingml/2006/picture">
+                <pic:pic xmlns:pic="http://schemas.openxmlformats.org/drawingml/2006/picture">
+                  <pic:nvPicPr>
+                    <pic:cNvPr id="0" name=""/>
+                    <pic:cNvPicPr/>
+                  </pic:nvPicPr>
+                  <pic:blipFill>
+                    <a:blip r:embed="rId30"/>
+                    <a:stretch>
+                      <a:fillRect/>
+                    </a:stretch>
+                  </pic:blipFill>
+                  <pic:spPr>
+                    <a:xfrm>
+                      <a:off x="0" y="0"/>
+                      <a:ext cx="3893820" cy="2164080"/>
+                    </a:xfrm>
+                    <a:prstGeom prst="rect">
+                      <a:avLst/>
+                    </a:prstGeom>
+                  </pic:spPr>
+                </pic:pic>
+              </a:graphicData>
+            </a:graphic>
+          </wp:inline>
+        </w:drawing>
       </w:r>
     </w:p>
     <w:sectPr>
@@ -2786,6 +3976,11 @@
     <w:uiPriority w:val="99"/>
     <w:rsid w:val="00620E94"/>
   </w:style>
+  <w:style w:type="character" w:customStyle="1" w:styleId="e24kjd">
+    <w:name w:val="e24kjd"/>
+    <w:basedOn w:val="DefaultParagraphFont"/>
+    <w:rsid w:val="004D3E6F"/>
+  </w:style>
 </w:styles>
 </file>
 
@@ -3066,6 +4261,11 @@
     <w:link w:val="Footer"/>
     <w:uiPriority w:val="99"/>
     <w:rsid w:val="00620E94"/>
+  </w:style>
+  <w:style w:type="character" w:customStyle="1" w:styleId="e24kjd">
+    <w:name w:val="e24kjd"/>
+    <w:basedOn w:val="DefaultParagraphFont"/>
+    <w:rsid w:val="004D3E6F"/>
   </w:style>
 </w:styles>
 </file>

</xml_diff>